<commit_message>
APANLOO - Android Projects
</commit_message>
<xml_diff>
--- a/Fundamentos de programación/Practica 9/Reporte.docx
+++ b/Fundamentos de programación/Practica 9/Reporte.docx
@@ -121,7 +121,7 @@
           <w:sz w:val="36"/>
           <w:szCs w:val="36"/>
         </w:rPr>
-        <w:t>8</w:t>
+        <w:t>9</w:t>
       </w:r>
       <w:r>
         <w:rPr>
@@ -148,7 +148,7 @@
           <w:sz w:val="36"/>
           <w:szCs w:val="36"/>
         </w:rPr>
-        <w:t>Paso de argumentos</w:t>
+        <w:t>Matrices</w:t>
       </w:r>
       <w:r>
         <w:rPr>
@@ -309,7 +309,7 @@
           <w:szCs w:val="48"/>
           <w:lang w:val="es-ES" w:eastAsia="es-MX" w:bidi="ar-SA"/>
         </w:rPr>
-        <w:t>2 de mayo de 2024</w:t>
+        <w:t>9 de mayo de 2024</w:t>
       </w:r>
       <w:r>
         <w:rPr>
@@ -329,32 +329,36 @@
       </w:pPr>
       <w:r>
         <w:lastRenderedPageBreak/>
-        <w:t>Parte 1</w:t>
+        <w:t>Operaciones con matrices</w:t>
       </w:r>
     </w:p>
     <w:p>
       <w:pPr>
         <w:pStyle w:val="Ttulo2"/>
+        <w:rPr>
+          <w:lang w:val="es-ES" w:eastAsia="es-MX" w:bidi="ar-SA"/>
+        </w:rPr>
       </w:pPr>
       <w:r>
         <w:rPr>
           <w:noProof/>
+          <w:lang w:val="es-ES" w:eastAsia="es-MX" w:bidi="ar-SA"/>
         </w:rPr>
         <mc:AlternateContent>
           <mc:Choice Requires="wpg">
             <w:drawing>
-              <wp:anchor distT="0" distB="0" distL="114300" distR="114300" simplePos="0" relativeHeight="251649024" behindDoc="0" locked="0" layoutInCell="1" allowOverlap="1" wp14:anchorId="56FF77D9" wp14:editId="04D7C814">
+              <wp:anchor distT="0" distB="0" distL="114300" distR="114300" simplePos="0" relativeHeight="251657216" behindDoc="0" locked="0" layoutInCell="1" allowOverlap="1" wp14:anchorId="218FD550" wp14:editId="72DD4F51">
                 <wp:simplePos x="0" y="0"/>
                 <wp:positionH relativeFrom="column">
-                  <wp:posOffset>203835</wp:posOffset>
+                  <wp:posOffset>956310</wp:posOffset>
                 </wp:positionH>
                 <wp:positionV relativeFrom="paragraph">
-                  <wp:posOffset>331470</wp:posOffset>
+                  <wp:posOffset>2941320</wp:posOffset>
                 </wp:positionV>
-                <wp:extent cx="5925185" cy="1718310"/>
-                <wp:effectExtent l="0" t="0" r="0" b="0"/>
+                <wp:extent cx="4412615" cy="5071110"/>
+                <wp:effectExtent l="0" t="0" r="6985" b="0"/>
                 <wp:wrapTopAndBottom/>
-                <wp:docPr id="1399742779" name="Grupo 1"/>
+                <wp:docPr id="638610657" name="Grupo 2"/>
                 <wp:cNvGraphicFramePr/>
                 <a:graphic xmlns:a="http://schemas.openxmlformats.org/drawingml/2006/main">
                   <a:graphicData uri="http://schemas.microsoft.com/office/word/2010/wordprocessingGroup">
@@ -363,14 +367,14 @@
                       <wpg:grpSpPr>
                         <a:xfrm>
                           <a:off x="0" y="0"/>
-                          <a:ext cx="5925185" cy="1718310"/>
+                          <a:ext cx="4412615" cy="5071110"/>
                           <a:chOff x="0" y="0"/>
-                          <a:chExt cx="5925185" cy="1718310"/>
+                          <a:chExt cx="4412615" cy="5071110"/>
                         </a:xfrm>
                       </wpg:grpSpPr>
                       <pic:pic xmlns:pic="http://schemas.openxmlformats.org/drawingml/2006/picture">
                         <pic:nvPicPr>
-                          <pic:cNvPr id="502469717" name="Imagen 1" descr="Texto&#10;&#10;Descripción generada automáticamente"/>
+                          <pic:cNvPr id="961820970" name="Imagen 1" descr="Texto&#10;&#10;Descripción generada automáticamente"/>
                           <pic:cNvPicPr>
                             <a:picLocks noChangeAspect="1"/>
                           </pic:cNvPicPr>
@@ -390,7 +394,7 @@
                         <pic:spPr>
                           <a:xfrm>
                             <a:off x="0" y="0"/>
-                            <a:ext cx="5925185" cy="1333500"/>
+                            <a:ext cx="4412615" cy="4686300"/>
                           </a:xfrm>
                           <a:prstGeom prst="rect">
                             <a:avLst/>
@@ -398,12 +402,12 @@
                         </pic:spPr>
                       </pic:pic>
                       <wps:wsp>
-                        <wps:cNvPr id="1336961773" name="Cuadro de texto 1"/>
+                        <wps:cNvPr id="2047401040" name="Cuadro de texto 1"/>
                         <wps:cNvSpPr txBox="1"/>
                         <wps:spPr>
                           <a:xfrm>
-                            <a:off x="0" y="1390650"/>
-                            <a:ext cx="5925185" cy="327660"/>
+                            <a:off x="0" y="4743450"/>
+                            <a:ext cx="4412615" cy="327660"/>
                           </a:xfrm>
                           <a:prstGeom prst="rect">
                             <a:avLst/>
@@ -425,6 +429,7 @@
                                   <w:rFonts w:cs="Mangal"/>
                                   <w:sz w:val="28"/>
                                   <w:szCs w:val="23"/>
+                                  <w:lang w:val="es-ES"/>
                                 </w:rPr>
                               </w:pPr>
                               <w:r>
@@ -449,19 +454,8 @@
                                 <w:fldChar w:fldCharType="end"/>
                               </w:r>
                               <w:r>
-                                <w:t xml:space="preserve">. </w:t>
-                              </w:r>
-                              <w:proofErr w:type="gramStart"/>
-                              <w:r>
-                                <w:t>Método</w:t>
-                              </w:r>
-                              <w:r>
-                                <w:rPr>
-                                  <w:noProof/>
-                                </w:rPr>
-                                <w:t xml:space="preserve"> calculadora</w:t>
-                              </w:r>
-                              <w:proofErr w:type="gramEnd"/>
+                                <w:t>. Implementación de los métodos</w:t>
+                              </w:r>
                             </w:p>
                           </w:txbxContent>
                         </wps:txbx>
@@ -480,7 +474,7 @@
           </mc:Choice>
           <mc:Fallback>
             <w:pict>
-              <v:group w14:anchorId="56FF77D9" id="Grupo 1" o:spid="_x0000_s1026" style="position:absolute;left:0;text-align:left;margin-left:16.05pt;margin-top:26.1pt;width:466.55pt;height:135.3pt;z-index:251649024" coordsize="59251,17183" o:gfxdata="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">
+              <v:group w14:anchorId="218FD550" id="Grupo 2" o:spid="_x0000_s1026" style="position:absolute;left:0;text-align:left;margin-left:75.3pt;margin-top:231.6pt;width:347.45pt;height:399.3pt;z-index:251657216" coordsize="44126,50711" o:gfxdata="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">
                 <v:shapetype id="_x0000_t75" coordsize="21600,21600" o:spt="75" o:preferrelative="t" path="m@4@5l@4@11@9@11@9@5xe" filled="f" stroked="f">
                   <v:stroke joinstyle="miter"/>
                   <v:formulas>
@@ -500,14 +494,14 @@
                   <v:path o:extrusionok="f" gradientshapeok="t" o:connecttype="rect"/>
                   <o:lock v:ext="edit" aspectratio="t"/>
                 </v:shapetype>
-                <v:shape id="Imagen 1" o:spid="_x0000_s1027" type="#_x0000_t75" alt="Texto&#10;&#10;Descripción generada automáticamente" style="position:absolute;width:59251;height:13335;visibility:visible;mso-wrap-style:square" o:gfxdata="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">
+                <v:shape id="Imagen 1" o:spid="_x0000_s1027" type="#_x0000_t75" alt="Texto&#10;&#10;Descripción generada automáticamente" style="position:absolute;width:44126;height:46863;visibility:visible;mso-wrap-style:square" o:gfxdata="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">
                   <v:imagedata r:id="rId10" o:title="Texto&#10;&#10;Descripción generada automáticamente"/>
                 </v:shape>
                 <v:shapetype id="_x0000_t202" coordsize="21600,21600" o:spt="202" path="m,l,21600r21600,l21600,xe">
                   <v:stroke joinstyle="miter"/>
                   <v:path gradientshapeok="t" o:connecttype="rect"/>
                 </v:shapetype>
-                <v:shape id="Cuadro de texto 1" o:spid="_x0000_s1028" type="#_x0000_t202" style="position:absolute;top:13906;width:59251;height:3277;visibility:visible;mso-wrap-style:square;v-text-anchor:top" o:gfxdata="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" stroked="f">
+                <v:shape id="Cuadro de texto 1" o:spid="_x0000_s1028" type="#_x0000_t202" style="position:absolute;top:47434;width:44126;height:3277;visibility:visible;mso-wrap-style:square;v-text-anchor:top" o:gfxdata="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" stroked="f">
                   <v:textbox style="mso-fit-shape-to-text:t" inset="0,0,0,0">
                     <w:txbxContent>
                       <w:p>
@@ -518,6 +512,7 @@
                             <w:rFonts w:cs="Mangal"/>
                             <w:sz w:val="28"/>
                             <w:szCs w:val="23"/>
+                            <w:lang w:val="es-ES"/>
                           </w:rPr>
                         </w:pPr>
                         <w:r>
@@ -542,19 +537,8 @@
                           <w:fldChar w:fldCharType="end"/>
                         </w:r>
                         <w:r>
-                          <w:t xml:space="preserve">. </w:t>
-                        </w:r>
-                        <w:proofErr w:type="gramStart"/>
-                        <w:r>
-                          <w:t>Método</w:t>
-                        </w:r>
-                        <w:r>
-                          <w:rPr>
-                            <w:noProof/>
-                          </w:rPr>
-                          <w:t xml:space="preserve"> calculadora</w:t>
-                        </w:r>
-                        <w:proofErr w:type="gramEnd"/>
+                          <w:t>. Implementación de los métodos</w:t>
+                        </w:r>
                       </w:p>
                     </w:txbxContent>
                   </v:textbox>
@@ -566,29 +550,25 @@
         </mc:AlternateContent>
       </w:r>
       <w:r>
-        <w:t>Paso de parámetros por valor</w:t>
-      </w:r>
-    </w:p>
-    <w:p>
-      <w:r>
         <w:rPr>
           <w:noProof/>
+          <w:lang w:val="es-ES" w:eastAsia="es-MX" w:bidi="ar-SA"/>
         </w:rPr>
         <mc:AlternateContent>
           <mc:Choice Requires="wpg">
             <w:drawing>
-              <wp:anchor distT="0" distB="0" distL="114300" distR="114300" simplePos="0" relativeHeight="251653120" behindDoc="0" locked="0" layoutInCell="1" allowOverlap="1" wp14:anchorId="56EEDFDD" wp14:editId="65236036">
+              <wp:anchor distT="0" distB="0" distL="114300" distR="114300" simplePos="0" relativeHeight="251652096" behindDoc="0" locked="0" layoutInCell="1" allowOverlap="1" wp14:anchorId="058D2F42" wp14:editId="77B84288">
                 <wp:simplePos x="0" y="0"/>
-                <wp:positionH relativeFrom="column">
-                  <wp:posOffset>1804035</wp:posOffset>
+                <wp:positionH relativeFrom="margin">
+                  <wp:align>center</wp:align>
                 </wp:positionH>
                 <wp:positionV relativeFrom="paragraph">
-                  <wp:posOffset>1977390</wp:posOffset>
+                  <wp:posOffset>445770</wp:posOffset>
                 </wp:positionV>
-                <wp:extent cx="2724150" cy="1937385"/>
-                <wp:effectExtent l="0" t="0" r="0" b="5715"/>
+                <wp:extent cx="4019550" cy="2390775"/>
+                <wp:effectExtent l="0" t="0" r="0" b="9525"/>
                 <wp:wrapTopAndBottom/>
-                <wp:docPr id="1706298951" name="Grupo 2"/>
+                <wp:docPr id="622355513" name="Grupo 1"/>
                 <wp:cNvGraphicFramePr/>
                 <a:graphic xmlns:a="http://schemas.openxmlformats.org/drawingml/2006/main">
                   <a:graphicData uri="http://schemas.microsoft.com/office/word/2010/wordprocessingGroup">
@@ -597,14 +577,14 @@
                       <wpg:grpSpPr>
                         <a:xfrm>
                           <a:off x="0" y="0"/>
-                          <a:ext cx="2724150" cy="1937385"/>
+                          <a:ext cx="4019550" cy="2390775"/>
                           <a:chOff x="0" y="0"/>
-                          <a:chExt cx="2724150" cy="1937385"/>
+                          <a:chExt cx="4601210" cy="2956560"/>
                         </a:xfrm>
                       </wpg:grpSpPr>
                       <pic:pic xmlns:pic="http://schemas.openxmlformats.org/drawingml/2006/picture">
                         <pic:nvPicPr>
-                          <pic:cNvPr id="565023824" name="Imagen 1" descr="Texto&#10;&#10;Descripción generada automáticamente"/>
+                          <pic:cNvPr id="1765764246" name="Imagen 1" descr="Texto&#10;&#10;Descripción generada automáticamente"/>
                           <pic:cNvPicPr>
                             <a:picLocks noChangeAspect="1"/>
                           </pic:cNvPicPr>
@@ -624,7 +604,7 @@
                         <pic:spPr>
                           <a:xfrm>
                             <a:off x="0" y="0"/>
-                            <a:ext cx="2724150" cy="1552575"/>
+                            <a:ext cx="4601210" cy="2571750"/>
                           </a:xfrm>
                           <a:prstGeom prst="rect">
                             <a:avLst/>
@@ -632,602 +612,12 @@
                         </pic:spPr>
                       </pic:pic>
                       <wps:wsp>
-                        <wps:cNvPr id="2055658228" name="Cuadro de texto 1"/>
+                        <wps:cNvPr id="1362105466" name="Cuadro de texto 1"/>
                         <wps:cNvSpPr txBox="1"/>
                         <wps:spPr>
                           <a:xfrm>
-                            <a:off x="0" y="1609725"/>
-                            <a:ext cx="2724150" cy="327660"/>
-                          </a:xfrm>
-                          <a:prstGeom prst="rect">
-                            <a:avLst/>
-                          </a:prstGeom>
-                          <a:solidFill>
-                            <a:prstClr val="white"/>
-                          </a:solidFill>
-                          <a:ln>
-                            <a:noFill/>
-                          </a:ln>
-                        </wps:spPr>
-                        <wps:txbx>
-                          <w:txbxContent>
-                            <w:p>
-                              <w:pPr>
-                                <w:pStyle w:val="Descripcin"/>
-                                <w:jc w:val="center"/>
-                              </w:pPr>
-                              <w:r>
-                                <w:t xml:space="preserve">Figura </w:t>
-                              </w:r>
-                              <w:r>
-                                <w:fldChar w:fldCharType="begin"/>
-                              </w:r>
-                              <w:r>
-                                <w:instrText xml:space="preserve"> SEQ Figura \* ARABIC </w:instrText>
-                              </w:r>
-                              <w:r>
-                                <w:fldChar w:fldCharType="separate"/>
-                              </w:r>
-                              <w:r>
-                                <w:rPr>
-                                  <w:noProof/>
-                                </w:rPr>
-                                <w:t>2</w:t>
-                              </w:r>
-                              <w:r>
-                                <w:fldChar w:fldCharType="end"/>
-                              </w:r>
-                              <w:r>
-                                <w:t>. Resultado de la ejecución</w:t>
-                              </w:r>
-                            </w:p>
-                          </w:txbxContent>
-                        </wps:txbx>
-                        <wps:bodyPr rot="0" spcFirstLastPara="0" vertOverflow="overflow" horzOverflow="overflow" vert="horz" wrap="square" lIns="0" tIns="0" rIns="0" bIns="0" numCol="1" spcCol="0" rtlCol="0" fromWordArt="0" anchor="t" anchorCtr="0" forceAA="0" compatLnSpc="1">
-                          <a:prstTxWarp prst="textNoShape">
-                            <a:avLst/>
-                          </a:prstTxWarp>
-                          <a:spAutoFit/>
-                        </wps:bodyPr>
-                      </wps:wsp>
-                    </wpg:wgp>
-                  </a:graphicData>
-                </a:graphic>
-              </wp:anchor>
-            </w:drawing>
-          </mc:Choice>
-          <mc:Fallback>
-            <w:pict>
-              <v:group w14:anchorId="56EEDFDD" id="Grupo 2" o:spid="_x0000_s1029" style="position:absolute;left:0;text-align:left;margin-left:142.05pt;margin-top:155.7pt;width:214.5pt;height:152.55pt;z-index:251653120" coordsize="27241,19373" o:gfxdata="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">
-                <v:shape id="Imagen 1" o:spid="_x0000_s1030" type="#_x0000_t75" alt="Texto&#10;&#10;Descripción generada automáticamente" style="position:absolute;width:27241;height:15525;visibility:visible;mso-wrap-style:square" o:gfxdata="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">
-                  <v:imagedata r:id="rId12" o:title="Texto&#10;&#10;Descripción generada automáticamente"/>
-                </v:shape>
-                <v:shape id="Cuadro de texto 1" o:spid="_x0000_s1031" type="#_x0000_t202" style="position:absolute;top:16097;width:27241;height:3276;visibility:visible;mso-wrap-style:square;v-text-anchor:top" o:gfxdata="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" stroked="f">
-                  <v:textbox style="mso-fit-shape-to-text:t" inset="0,0,0,0">
-                    <w:txbxContent>
-                      <w:p>
-                        <w:pPr>
-                          <w:pStyle w:val="Descripcin"/>
-                          <w:jc w:val="center"/>
-                        </w:pPr>
-                        <w:r>
-                          <w:t xml:space="preserve">Figura </w:t>
-                        </w:r>
-                        <w:r>
-                          <w:fldChar w:fldCharType="begin"/>
-                        </w:r>
-                        <w:r>
-                          <w:instrText xml:space="preserve"> SEQ Figura \* ARABIC </w:instrText>
-                        </w:r>
-                        <w:r>
-                          <w:fldChar w:fldCharType="separate"/>
-                        </w:r>
-                        <w:r>
-                          <w:rPr>
-                            <w:noProof/>
-                          </w:rPr>
-                          <w:t>2</w:t>
-                        </w:r>
-                        <w:r>
-                          <w:fldChar w:fldCharType="end"/>
-                        </w:r>
-                        <w:r>
-                          <w:t>. Resultado de la ejecución</w:t>
-                        </w:r>
-                      </w:p>
-                    </w:txbxContent>
-                  </v:textbox>
-                </v:shape>
-                <w10:wrap type="topAndBottom"/>
-              </v:group>
-            </w:pict>
-          </mc:Fallback>
-        </mc:AlternateContent>
-      </w:r>
-    </w:p>
-    <w:p>
-      <w:r>
-        <w:rPr>
-          <w:noProof/>
-        </w:rPr>
-        <mc:AlternateContent>
-          <mc:Choice Requires="wpg">
-            <w:drawing>
-              <wp:anchor distT="0" distB="0" distL="114300" distR="114300" simplePos="0" relativeHeight="251657216" behindDoc="0" locked="0" layoutInCell="1" allowOverlap="1" wp14:anchorId="1CE0C0B8" wp14:editId="192ED342">
-                <wp:simplePos x="0" y="0"/>
-                <wp:positionH relativeFrom="column">
-                  <wp:posOffset>3810</wp:posOffset>
-                </wp:positionH>
-                <wp:positionV relativeFrom="paragraph">
-                  <wp:posOffset>2354580</wp:posOffset>
-                </wp:positionV>
-                <wp:extent cx="6332220" cy="3137535"/>
-                <wp:effectExtent l="0" t="0" r="0" b="5715"/>
-                <wp:wrapTopAndBottom/>
-                <wp:docPr id="1956846433" name="Grupo 3"/>
-                <wp:cNvGraphicFramePr/>
-                <a:graphic xmlns:a="http://schemas.openxmlformats.org/drawingml/2006/main">
-                  <a:graphicData uri="http://schemas.microsoft.com/office/word/2010/wordprocessingGroup">
-                    <wpg:wgp>
-                      <wpg:cNvGrpSpPr/>
-                      <wpg:grpSpPr>
-                        <a:xfrm>
-                          <a:off x="0" y="0"/>
-                          <a:ext cx="6332220" cy="3137535"/>
-                          <a:chOff x="0" y="0"/>
-                          <a:chExt cx="6332220" cy="3137535"/>
-                        </a:xfrm>
-                      </wpg:grpSpPr>
-                      <pic:pic xmlns:pic="http://schemas.openxmlformats.org/drawingml/2006/picture">
-                        <pic:nvPicPr>
-                          <pic:cNvPr id="216046669" name="Imagen 1" descr="Una captura de pantalla de un celular&#10;&#10;Descripción generada automáticamente con confianza media"/>
-                          <pic:cNvPicPr>
-                            <a:picLocks noChangeAspect="1"/>
-                          </pic:cNvPicPr>
-                        </pic:nvPicPr>
-                        <pic:blipFill>
-                          <a:blip r:embed="rId13">
-                            <a:extLst>
-                              <a:ext uri="{28A0092B-C50C-407E-A947-70E740481C1C}">
-                                <a14:useLocalDpi xmlns:a14="http://schemas.microsoft.com/office/drawing/2010/main" val="0"/>
-                              </a:ext>
-                            </a:extLst>
-                          </a:blip>
-                          <a:stretch>
-                            <a:fillRect/>
-                          </a:stretch>
-                        </pic:blipFill>
-                        <pic:spPr>
-                          <a:xfrm>
-                            <a:off x="0" y="0"/>
-                            <a:ext cx="6332220" cy="2751455"/>
-                          </a:xfrm>
-                          <a:prstGeom prst="rect">
-                            <a:avLst/>
-                          </a:prstGeom>
-                        </pic:spPr>
-                      </pic:pic>
-                      <wps:wsp>
-                        <wps:cNvPr id="1424194415" name="Cuadro de texto 1"/>
-                        <wps:cNvSpPr txBox="1"/>
-                        <wps:spPr>
-                          <a:xfrm>
-                            <a:off x="0" y="2809875"/>
-                            <a:ext cx="6332220" cy="327660"/>
-                          </a:xfrm>
-                          <a:prstGeom prst="rect">
-                            <a:avLst/>
-                          </a:prstGeom>
-                          <a:solidFill>
-                            <a:prstClr val="white"/>
-                          </a:solidFill>
-                          <a:ln>
-                            <a:noFill/>
-                          </a:ln>
-                        </wps:spPr>
-                        <wps:txbx>
-                          <w:txbxContent>
-                            <w:p>
-                              <w:pPr>
-                                <w:pStyle w:val="Descripcin"/>
-                                <w:jc w:val="center"/>
-                              </w:pPr>
-                              <w:r>
-                                <w:t xml:space="preserve">Figura </w:t>
-                              </w:r>
-                              <w:r>
-                                <w:fldChar w:fldCharType="begin"/>
-                              </w:r>
-                              <w:r>
-                                <w:instrText xml:space="preserve"> SEQ Figura \* ARABIC </w:instrText>
-                              </w:r>
-                              <w:r>
-                                <w:fldChar w:fldCharType="separate"/>
-                              </w:r>
-                              <w:r>
-                                <w:rPr>
-                                  <w:noProof/>
-                                </w:rPr>
-                                <w:t>3</w:t>
-                              </w:r>
-                              <w:r>
-                                <w:fldChar w:fldCharType="end"/>
-                              </w:r>
-                              <w:r>
-                                <w:t xml:space="preserve">. </w:t>
-                              </w:r>
-                              <w:proofErr w:type="gramStart"/>
-                              <w:r>
-                                <w:t>Método calculadora</w:t>
-                              </w:r>
-                              <w:proofErr w:type="gramEnd"/>
-                              <w:r>
-                                <w:t xml:space="preserve"> para racionales</w:t>
-                              </w:r>
-                            </w:p>
-                          </w:txbxContent>
-                        </wps:txbx>
-                        <wps:bodyPr rot="0" spcFirstLastPara="0" vertOverflow="overflow" horzOverflow="overflow" vert="horz" wrap="square" lIns="0" tIns="0" rIns="0" bIns="0" numCol="1" spcCol="0" rtlCol="0" fromWordArt="0" anchor="t" anchorCtr="0" forceAA="0" compatLnSpc="1">
-                          <a:prstTxWarp prst="textNoShape">
-                            <a:avLst/>
-                          </a:prstTxWarp>
-                          <a:spAutoFit/>
-                        </wps:bodyPr>
-                      </wps:wsp>
-                    </wpg:wgp>
-                  </a:graphicData>
-                </a:graphic>
-              </wp:anchor>
-            </w:drawing>
-          </mc:Choice>
-          <mc:Fallback>
-            <w:pict>
-              <v:group w14:anchorId="1CE0C0B8" id="Grupo 3" o:spid="_x0000_s1032" style="position:absolute;left:0;text-align:left;margin-left:.3pt;margin-top:185.4pt;width:498.6pt;height:247.05pt;z-index:251657216" coordsize="63322,31375" o:gfxdata="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">
-                <v:shape id="Imagen 1" o:spid="_x0000_s1033" type="#_x0000_t75" alt="Una captura de pantalla de un celular&#10;&#10;Descripción generada automáticamente con confianza media" style="position:absolute;width:63322;height:27514;visibility:visible;mso-wrap-style:square" o:gfxdata="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">
-                  <v:imagedata r:id="rId14" o:title="Una captura de pantalla de un celular&#10;&#10;Descripción generada automáticamente con confianza media"/>
-                </v:shape>
-                <v:shape id="Cuadro de texto 1" o:spid="_x0000_s1034" type="#_x0000_t202" style="position:absolute;top:28098;width:63322;height:3277;visibility:visible;mso-wrap-style:square;v-text-anchor:top" o:gfxdata="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" stroked="f">
-                  <v:textbox style="mso-fit-shape-to-text:t" inset="0,0,0,0">
-                    <w:txbxContent>
-                      <w:p>
-                        <w:pPr>
-                          <w:pStyle w:val="Descripcin"/>
-                          <w:jc w:val="center"/>
-                        </w:pPr>
-                        <w:r>
-                          <w:t xml:space="preserve">Figura </w:t>
-                        </w:r>
-                        <w:r>
-                          <w:fldChar w:fldCharType="begin"/>
-                        </w:r>
-                        <w:r>
-                          <w:instrText xml:space="preserve"> SEQ Figura \* ARABIC </w:instrText>
-                        </w:r>
-                        <w:r>
-                          <w:fldChar w:fldCharType="separate"/>
-                        </w:r>
-                        <w:r>
-                          <w:rPr>
-                            <w:noProof/>
-                          </w:rPr>
-                          <w:t>3</w:t>
-                        </w:r>
-                        <w:r>
-                          <w:fldChar w:fldCharType="end"/>
-                        </w:r>
-                        <w:r>
-                          <w:t xml:space="preserve">. </w:t>
-                        </w:r>
-                        <w:proofErr w:type="gramStart"/>
-                        <w:r>
-                          <w:t>Método calculadora</w:t>
-                        </w:r>
-                        <w:proofErr w:type="gramEnd"/>
-                        <w:r>
-                          <w:t xml:space="preserve"> para racionales</w:t>
-                        </w:r>
-                      </w:p>
-                    </w:txbxContent>
-                  </v:textbox>
-                </v:shape>
-                <w10:wrap type="topAndBottom"/>
-              </v:group>
-            </w:pict>
-          </mc:Fallback>
-        </mc:AlternateContent>
-      </w:r>
-    </w:p>
-    <w:p/>
-    <w:p/>
-    <w:p>
-      <w:r>
-        <w:rPr>
-          <w:noProof/>
-        </w:rPr>
-        <w:lastRenderedPageBreak/>
-        <mc:AlternateContent>
-          <mc:Choice Requires="wpg">
-            <w:drawing>
-              <wp:anchor distT="0" distB="0" distL="114300" distR="114300" simplePos="0" relativeHeight="251661312" behindDoc="0" locked="0" layoutInCell="1" allowOverlap="1" wp14:anchorId="3B1F8E0A" wp14:editId="346B4413">
-                <wp:simplePos x="0" y="0"/>
-                <wp:positionH relativeFrom="margin">
-                  <wp:align>center</wp:align>
-                </wp:positionH>
-                <wp:positionV relativeFrom="paragraph">
-                  <wp:posOffset>0</wp:posOffset>
-                </wp:positionV>
-                <wp:extent cx="3752850" cy="2280285"/>
-                <wp:effectExtent l="0" t="0" r="0" b="5715"/>
-                <wp:wrapTopAndBottom/>
-                <wp:docPr id="670261132" name="Grupo 4"/>
-                <wp:cNvGraphicFramePr/>
-                <a:graphic xmlns:a="http://schemas.openxmlformats.org/drawingml/2006/main">
-                  <a:graphicData uri="http://schemas.microsoft.com/office/word/2010/wordprocessingGroup">
-                    <wpg:wgp>
-                      <wpg:cNvGrpSpPr/>
-                      <wpg:grpSpPr>
-                        <a:xfrm>
-                          <a:off x="0" y="0"/>
-                          <a:ext cx="3752850" cy="2280285"/>
-                          <a:chOff x="0" y="0"/>
-                          <a:chExt cx="3752850" cy="2280285"/>
-                        </a:xfrm>
-                      </wpg:grpSpPr>
-                      <pic:pic xmlns:pic="http://schemas.openxmlformats.org/drawingml/2006/picture">
-                        <pic:nvPicPr>
-                          <pic:cNvPr id="1831568647" name="Imagen 1" descr="Texto&#10;&#10;Descripción generada automáticamente"/>
-                          <pic:cNvPicPr>
-                            <a:picLocks noChangeAspect="1"/>
-                          </pic:cNvPicPr>
-                        </pic:nvPicPr>
-                        <pic:blipFill>
-                          <a:blip r:embed="rId15">
-                            <a:extLst>
-                              <a:ext uri="{28A0092B-C50C-407E-A947-70E740481C1C}">
-                                <a14:useLocalDpi xmlns:a14="http://schemas.microsoft.com/office/drawing/2010/main" val="0"/>
-                              </a:ext>
-                            </a:extLst>
-                          </a:blip>
-                          <a:stretch>
-                            <a:fillRect/>
-                          </a:stretch>
-                        </pic:blipFill>
-                        <pic:spPr>
-                          <a:xfrm>
-                            <a:off x="0" y="0"/>
-                            <a:ext cx="3752850" cy="1895475"/>
-                          </a:xfrm>
-                          <a:prstGeom prst="rect">
-                            <a:avLst/>
-                          </a:prstGeom>
-                        </pic:spPr>
-                      </pic:pic>
-                      <wps:wsp>
-                        <wps:cNvPr id="2076025881" name="Cuadro de texto 1"/>
-                        <wps:cNvSpPr txBox="1"/>
-                        <wps:spPr>
-                          <a:xfrm>
-                            <a:off x="0" y="1952625"/>
-                            <a:ext cx="3752850" cy="327660"/>
-                          </a:xfrm>
-                          <a:prstGeom prst="rect">
-                            <a:avLst/>
-                          </a:prstGeom>
-                          <a:solidFill>
-                            <a:prstClr val="white"/>
-                          </a:solidFill>
-                          <a:ln>
-                            <a:noFill/>
-                          </a:ln>
-                        </wps:spPr>
-                        <wps:txbx>
-                          <w:txbxContent>
-                            <w:p>
-                              <w:pPr>
-                                <w:pStyle w:val="Descripcin"/>
-                                <w:jc w:val="center"/>
-                              </w:pPr>
-                              <w:r>
-                                <w:t xml:space="preserve">Figura </w:t>
-                              </w:r>
-                              <w:r>
-                                <w:fldChar w:fldCharType="begin"/>
-                              </w:r>
-                              <w:r>
-                                <w:instrText xml:space="preserve"> SEQ Figura \* ARABIC </w:instrText>
-                              </w:r>
-                              <w:r>
-                                <w:fldChar w:fldCharType="separate"/>
-                              </w:r>
-                              <w:r>
-                                <w:rPr>
-                                  <w:noProof/>
-                                </w:rPr>
-                                <w:t>4</w:t>
-                              </w:r>
-                              <w:r>
-                                <w:fldChar w:fldCharType="end"/>
-                              </w:r>
-                              <w:r>
-                                <w:t>. Resultado de la ejecución</w:t>
-                              </w:r>
-                            </w:p>
-                          </w:txbxContent>
-                        </wps:txbx>
-                        <wps:bodyPr rot="0" spcFirstLastPara="0" vertOverflow="overflow" horzOverflow="overflow" vert="horz" wrap="square" lIns="0" tIns="0" rIns="0" bIns="0" numCol="1" spcCol="0" rtlCol="0" fromWordArt="0" anchor="t" anchorCtr="0" forceAA="0" compatLnSpc="1">
-                          <a:prstTxWarp prst="textNoShape">
-                            <a:avLst/>
-                          </a:prstTxWarp>
-                          <a:spAutoFit/>
-                        </wps:bodyPr>
-                      </wps:wsp>
-                    </wpg:wgp>
-                  </a:graphicData>
-                </a:graphic>
-              </wp:anchor>
-            </w:drawing>
-          </mc:Choice>
-          <mc:Fallback>
-            <w:pict>
-              <v:group w14:anchorId="3B1F8E0A" id="Grupo 4" o:spid="_x0000_s1035" style="position:absolute;left:0;text-align:left;margin-left:0;margin-top:0;width:295.5pt;height:179.55pt;z-index:251661312;mso-position-horizontal:center;mso-position-horizontal-relative:margin" coordsize="37528,22802" o:gfxdata="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">
-                <v:shape id="Imagen 1" o:spid="_x0000_s1036" type="#_x0000_t75" alt="Texto&#10;&#10;Descripción generada automáticamente" style="position:absolute;width:37528;height:18954;visibility:visible;mso-wrap-style:square" o:gfxdata="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">
-                  <v:imagedata r:id="rId16" o:title="Texto&#10;&#10;Descripción generada automáticamente"/>
-                </v:shape>
-                <v:shape id="Cuadro de texto 1" o:spid="_x0000_s1037" type="#_x0000_t202" style="position:absolute;top:19526;width:37528;height:3276;visibility:visible;mso-wrap-style:square;v-text-anchor:top" o:gfxdata="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" stroked="f">
-                  <v:textbox style="mso-fit-shape-to-text:t" inset="0,0,0,0">
-                    <w:txbxContent>
-                      <w:p>
-                        <w:pPr>
-                          <w:pStyle w:val="Descripcin"/>
-                          <w:jc w:val="center"/>
-                        </w:pPr>
-                        <w:r>
-                          <w:t xml:space="preserve">Figura </w:t>
-                        </w:r>
-                        <w:r>
-                          <w:fldChar w:fldCharType="begin"/>
-                        </w:r>
-                        <w:r>
-                          <w:instrText xml:space="preserve"> SEQ Figura \* ARABIC </w:instrText>
-                        </w:r>
-                        <w:r>
-                          <w:fldChar w:fldCharType="separate"/>
-                        </w:r>
-                        <w:r>
-                          <w:rPr>
-                            <w:noProof/>
-                          </w:rPr>
-                          <w:t>4</w:t>
-                        </w:r>
-                        <w:r>
-                          <w:fldChar w:fldCharType="end"/>
-                        </w:r>
-                        <w:r>
-                          <w:t>. Resultado de la ejecución</w:t>
-                        </w:r>
-                      </w:p>
-                    </w:txbxContent>
-                  </v:textbox>
-                </v:shape>
-                <w10:wrap type="topAndBottom" anchorx="margin"/>
-              </v:group>
-            </w:pict>
-          </mc:Fallback>
-        </mc:AlternateContent>
-      </w:r>
-    </w:p>
-    <w:p/>
-    <w:p/>
-    <w:p/>
-    <w:p/>
-    <w:p/>
-    <w:p/>
-    <w:p/>
-    <w:p/>
-    <w:p/>
-    <w:p/>
-    <w:p/>
-    <w:p/>
-    <w:p/>
-    <w:p/>
-    <w:p/>
-    <w:p/>
-    <w:p/>
-    <w:p/>
-    <w:p/>
-    <w:p/>
-    <w:p/>
-    <w:p/>
-    <w:p/>
-    <w:p/>
-    <w:p/>
-    <w:p/>
-    <w:p/>
-    <w:p/>
-    <w:p/>
-    <w:p/>
-    <w:p/>
-    <w:p>
-      <w:pPr>
-        <w:pStyle w:val="Ttulo2"/>
-      </w:pPr>
-      <w:r>
-        <w:lastRenderedPageBreak/>
-        <w:t>Paso de parámetros por referencia</w:t>
-      </w:r>
-    </w:p>
-    <w:p>
-      <w:pPr>
-        <w:pStyle w:val="Ttulo3"/>
-      </w:pPr>
-      <w:r>
-        <w:rPr>
-          <w:noProof/>
-        </w:rPr>
-        <mc:AlternateContent>
-          <mc:Choice Requires="wpg">
-            <w:drawing>
-              <wp:anchor distT="0" distB="0" distL="114300" distR="114300" simplePos="0" relativeHeight="251665408" behindDoc="0" locked="0" layoutInCell="1" allowOverlap="1" wp14:anchorId="4A1821EC" wp14:editId="121F501E">
-                <wp:simplePos x="0" y="0"/>
-                <wp:positionH relativeFrom="margin">
-                  <wp:align>center</wp:align>
-                </wp:positionH>
-                <wp:positionV relativeFrom="paragraph">
-                  <wp:posOffset>365760</wp:posOffset>
-                </wp:positionV>
-                <wp:extent cx="5543550" cy="4914900"/>
-                <wp:effectExtent l="0" t="0" r="0" b="0"/>
-                <wp:wrapTopAndBottom/>
-                <wp:docPr id="1217829034" name="Grupo 5"/>
-                <wp:cNvGraphicFramePr/>
-                <a:graphic xmlns:a="http://schemas.openxmlformats.org/drawingml/2006/main">
-                  <a:graphicData uri="http://schemas.microsoft.com/office/word/2010/wordprocessingGroup">
-                    <wpg:wgp>
-                      <wpg:cNvGrpSpPr/>
-                      <wpg:grpSpPr>
-                        <a:xfrm>
-                          <a:off x="0" y="0"/>
-                          <a:ext cx="5543550" cy="4914900"/>
-                          <a:chOff x="0" y="0"/>
-                          <a:chExt cx="6332220" cy="5699760"/>
-                        </a:xfrm>
-                      </wpg:grpSpPr>
-                      <pic:pic xmlns:pic="http://schemas.openxmlformats.org/drawingml/2006/picture">
-                        <pic:nvPicPr>
-                          <pic:cNvPr id="1327222801" name="Imagen 1" descr="Texto&#10;&#10;Descripción generada automáticamente"/>
-                          <pic:cNvPicPr>
-                            <a:picLocks noChangeAspect="1"/>
-                          </pic:cNvPicPr>
-                        </pic:nvPicPr>
-                        <pic:blipFill>
-                          <a:blip r:embed="rId17">
-                            <a:extLst>
-                              <a:ext uri="{28A0092B-C50C-407E-A947-70E740481C1C}">
-                                <a14:useLocalDpi xmlns:a14="http://schemas.microsoft.com/office/drawing/2010/main" val="0"/>
-                              </a:ext>
-                            </a:extLst>
-                          </a:blip>
-                          <a:stretch>
-                            <a:fillRect/>
-                          </a:stretch>
-                        </pic:blipFill>
-                        <pic:spPr>
-                          <a:xfrm>
-                            <a:off x="0" y="0"/>
-                            <a:ext cx="6332220" cy="5308600"/>
-                          </a:xfrm>
-                          <a:prstGeom prst="rect">
-                            <a:avLst/>
-                          </a:prstGeom>
-                        </pic:spPr>
-                      </pic:pic>
-                      <wps:wsp>
-                        <wps:cNvPr id="1928135252" name="Cuadro de texto 1"/>
-                        <wps:cNvSpPr txBox="1"/>
-                        <wps:spPr>
-                          <a:xfrm>
-                            <a:off x="0" y="5372100"/>
-                            <a:ext cx="6332220" cy="327660"/>
+                            <a:off x="0" y="2628900"/>
+                            <a:ext cx="4601210" cy="327660"/>
                           </a:xfrm>
                           <a:prstGeom prst="rect">
                             <a:avLst/>
@@ -1246,9 +636,10 @@
                                 <w:pStyle w:val="Descripcin"/>
                                 <w:jc w:val="center"/>
                                 <w:rPr>
-                                  <w:rFonts w:asciiTheme="majorHAnsi" w:hAnsiTheme="majorHAnsi" w:cs="Mangal"/>
-                                  <w:color w:val="1F3763" w:themeColor="accent1" w:themeShade="7F"/>
-                                  <w:szCs w:val="21"/>
+                                  <w:rFonts w:cs="Mangal"/>
+                                  <w:sz w:val="28"/>
+                                  <w:szCs w:val="23"/>
+                                  <w:lang w:val="es-ES"/>
                                 </w:rPr>
                               </w:pPr>
                               <w:r>
@@ -1267,13 +658,21 @@
                                 <w:rPr>
                                   <w:noProof/>
                                 </w:rPr>
-                                <w:t>5</w:t>
+                                <w:t>2</w:t>
                               </w:r>
                               <w:r>
                                 <w:fldChar w:fldCharType="end"/>
                               </w:r>
                               <w:r>
-                                <w:t>. Código en el IDE</w:t>
+                                <w:t xml:space="preserve">. </w:t>
+                              </w:r>
+                              <w:proofErr w:type="spellStart"/>
+                              <w:r>
+                                <w:t>Main</w:t>
+                              </w:r>
+                              <w:proofErr w:type="spellEnd"/>
+                              <w:r>
+                                <w:t xml:space="preserve"> en el IDE</w:t>
                               </w:r>
                             </w:p>
                           </w:txbxContent>
@@ -1299,11 +698,11 @@
           </mc:Choice>
           <mc:Fallback>
             <w:pict>
-              <v:group w14:anchorId="4A1821EC" id="Grupo 5" o:spid="_x0000_s1038" style="position:absolute;left:0;text-align:left;margin-left:0;margin-top:28.8pt;width:436.5pt;height:387pt;z-index:251665408;mso-position-horizontal:center;mso-position-horizontal-relative:margin;mso-width-relative:margin;mso-height-relative:margin" coordsize="63322,56997" o:gfxdata="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">
-                <v:shape id="Imagen 1" o:spid="_x0000_s1039" type="#_x0000_t75" alt="Texto&#10;&#10;Descripción generada automáticamente" style="position:absolute;width:63322;height:53086;visibility:visible;mso-wrap-style:square" o:gfxdata="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">
-                  <v:imagedata r:id="rId18" o:title="Texto&#10;&#10;Descripción generada automáticamente"/>
+              <v:group w14:anchorId="058D2F42" id="Grupo 1" o:spid="_x0000_s1029" style="position:absolute;left:0;text-align:left;margin-left:0;margin-top:35.1pt;width:316.5pt;height:188.25pt;z-index:251652096;mso-position-horizontal:center;mso-position-horizontal-relative:margin;mso-width-relative:margin;mso-height-relative:margin" coordsize="46012,29565" o:gfxdata="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">
+                <v:shape id="Imagen 1" o:spid="_x0000_s1030" type="#_x0000_t75" alt="Texto&#10;&#10;Descripción generada automáticamente" style="position:absolute;width:46012;height:25717;visibility:visible;mso-wrap-style:square" o:gfxdata="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">
+                  <v:imagedata r:id="rId12" o:title="Texto&#10;&#10;Descripción generada automáticamente"/>
                 </v:shape>
-                <v:shape id="Cuadro de texto 1" o:spid="_x0000_s1040" type="#_x0000_t202" style="position:absolute;top:53721;width:63322;height:3276;visibility:visible;mso-wrap-style:square;v-text-anchor:top" o:gfxdata="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" stroked="f">
+                <v:shape id="Cuadro de texto 1" o:spid="_x0000_s1031" type="#_x0000_t202" style="position:absolute;top:26289;width:46012;height:3276;visibility:visible;mso-wrap-style:square;v-text-anchor:top" o:gfxdata="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" stroked="f">
                   <v:textbox inset="0,0,0,0">
                     <w:txbxContent>
                       <w:p>
@@ -1311,9 +710,10 @@
                           <w:pStyle w:val="Descripcin"/>
                           <w:jc w:val="center"/>
                           <w:rPr>
-                            <w:rFonts w:asciiTheme="majorHAnsi" w:hAnsiTheme="majorHAnsi" w:cs="Mangal"/>
-                            <w:color w:val="1F3763" w:themeColor="accent1" w:themeShade="7F"/>
-                            <w:szCs w:val="21"/>
+                            <w:rFonts w:cs="Mangal"/>
+                            <w:sz w:val="28"/>
+                            <w:szCs w:val="23"/>
+                            <w:lang w:val="es-ES"/>
                           </w:rPr>
                         </w:pPr>
                         <w:r>
@@ -1332,13 +732,21 @@
                           <w:rPr>
                             <w:noProof/>
                           </w:rPr>
-                          <w:t>5</w:t>
+                          <w:t>2</w:t>
                         </w:r>
                         <w:r>
                           <w:fldChar w:fldCharType="end"/>
                         </w:r>
                         <w:r>
-                          <w:t>. Código en el IDE</w:t>
+                          <w:t xml:space="preserve">. </w:t>
+                        </w:r>
+                        <w:proofErr w:type="spellStart"/>
+                        <w:r>
+                          <w:t>Main</w:t>
+                        </w:r>
+                        <w:proofErr w:type="spellEnd"/>
+                        <w:r>
+                          <w:t xml:space="preserve"> en el IDE</w:t>
                         </w:r>
                       </w:p>
                     </w:txbxContent>
@@ -1351,30 +759,39 @@
         </mc:AlternateContent>
       </w:r>
       <w:r>
-        <w:t>Primera forma</w:t>
+        <w:rPr>
+          <w:lang w:val="es-ES" w:eastAsia="es-MX" w:bidi="ar-SA"/>
+        </w:rPr>
+        <w:t>Punto 1 y 2</w:t>
       </w:r>
     </w:p>
-    <w:p/>
     <w:p>
+      <w:pPr>
+        <w:rPr>
+          <w:lang w:val="es-ES" w:eastAsia="es-MX" w:bidi="ar-SA"/>
+        </w:rPr>
+      </w:pPr>
       <w:r>
         <w:rPr>
           <w:noProof/>
+          <w:lang w:val="es-ES" w:eastAsia="es-MX" w:bidi="ar-SA"/>
         </w:rPr>
+        <w:lastRenderedPageBreak/>
         <mc:AlternateContent>
           <mc:Choice Requires="wpg">
             <w:drawing>
-              <wp:anchor distT="0" distB="0" distL="114300" distR="114300" simplePos="0" relativeHeight="251669504" behindDoc="0" locked="0" layoutInCell="1" allowOverlap="1" wp14:anchorId="605736E5" wp14:editId="56513FC0">
+              <wp:anchor distT="0" distB="0" distL="114300" distR="114300" simplePos="0" relativeHeight="251661312" behindDoc="0" locked="0" layoutInCell="1" allowOverlap="1" wp14:anchorId="4C382D46" wp14:editId="2F38D6A1">
                 <wp:simplePos x="0" y="0"/>
                 <wp:positionH relativeFrom="margin">
                   <wp:align>center</wp:align>
                 </wp:positionH>
                 <wp:positionV relativeFrom="paragraph">
-                  <wp:posOffset>232410</wp:posOffset>
+                  <wp:posOffset>0</wp:posOffset>
                 </wp:positionV>
-                <wp:extent cx="3133725" cy="1876425"/>
-                <wp:effectExtent l="0" t="0" r="9525" b="9525"/>
+                <wp:extent cx="2247900" cy="2727960"/>
+                <wp:effectExtent l="0" t="0" r="0" b="0"/>
                 <wp:wrapTopAndBottom/>
-                <wp:docPr id="117356548" name="Grupo 6"/>
+                <wp:docPr id="1462822382" name="Grupo 3"/>
                 <wp:cNvGraphicFramePr/>
                 <a:graphic xmlns:a="http://schemas.openxmlformats.org/drawingml/2006/main">
                   <a:graphicData uri="http://schemas.microsoft.com/office/word/2010/wordprocessingGroup">
@@ -1383,20 +800,20 @@
                       <wpg:grpSpPr>
                         <a:xfrm>
                           <a:off x="0" y="0"/>
-                          <a:ext cx="3133725" cy="1876425"/>
+                          <a:ext cx="2247900" cy="2727960"/>
                           <a:chOff x="0" y="0"/>
-                          <a:chExt cx="3857625" cy="2604135"/>
+                          <a:chExt cx="2247900" cy="2727960"/>
                         </a:xfrm>
                       </wpg:grpSpPr>
                       <pic:pic xmlns:pic="http://schemas.openxmlformats.org/drawingml/2006/picture">
                         <pic:nvPicPr>
-                          <pic:cNvPr id="24245894" name="Imagen 1" descr="Texto&#10;&#10;Descripción generada automáticamente"/>
+                          <pic:cNvPr id="1479741400" name="Imagen 1" descr="Una captura de pantalla de un celular&#10;&#10;Descripción generada automáticamente con confianza media"/>
                           <pic:cNvPicPr>
                             <a:picLocks noChangeAspect="1"/>
                           </pic:cNvPicPr>
                         </pic:nvPicPr>
                         <pic:blipFill>
-                          <a:blip r:embed="rId19">
+                          <a:blip r:embed="rId13">
                             <a:extLst>
                               <a:ext uri="{28A0092B-C50C-407E-A947-70E740481C1C}">
                                 <a14:useLocalDpi xmlns:a14="http://schemas.microsoft.com/office/drawing/2010/main" val="0"/>
@@ -1410,7 +827,7 @@
                         <pic:spPr>
                           <a:xfrm>
                             <a:off x="0" y="0"/>
-                            <a:ext cx="3857625" cy="2219325"/>
+                            <a:ext cx="2247900" cy="2343150"/>
                           </a:xfrm>
                           <a:prstGeom prst="rect">
                             <a:avLst/>
@@ -1418,12 +835,199 @@
                         </pic:spPr>
                       </pic:pic>
                       <wps:wsp>
-                        <wps:cNvPr id="1872741894" name="Cuadro de texto 1"/>
+                        <wps:cNvPr id="1075671499" name="Cuadro de texto 1"/>
                         <wps:cNvSpPr txBox="1"/>
                         <wps:spPr>
                           <a:xfrm>
-                            <a:off x="0" y="2276475"/>
-                            <a:ext cx="3857625" cy="327660"/>
+                            <a:off x="0" y="2400300"/>
+                            <a:ext cx="2247900" cy="327660"/>
+                          </a:xfrm>
+                          <a:prstGeom prst="rect">
+                            <a:avLst/>
+                          </a:prstGeom>
+                          <a:solidFill>
+                            <a:prstClr val="white"/>
+                          </a:solidFill>
+                          <a:ln>
+                            <a:noFill/>
+                          </a:ln>
+                        </wps:spPr>
+                        <wps:txbx>
+                          <w:txbxContent>
+                            <w:p>
+                              <w:pPr>
+                                <w:pStyle w:val="Descripcin"/>
+                                <w:rPr>
+                                  <w:lang w:val="es-ES"/>
+                                </w:rPr>
+                              </w:pPr>
+                              <w:r>
+                                <w:t xml:space="preserve">Figura </w:t>
+                              </w:r>
+                              <w:r>
+                                <w:fldChar w:fldCharType="begin"/>
+                              </w:r>
+                              <w:r>
+                                <w:instrText xml:space="preserve"> SEQ Figura \* ARABIC </w:instrText>
+                              </w:r>
+                              <w:r>
+                                <w:fldChar w:fldCharType="separate"/>
+                              </w:r>
+                              <w:r>
+                                <w:rPr>
+                                  <w:noProof/>
+                                </w:rPr>
+                                <w:t>3</w:t>
+                              </w:r>
+                              <w:r>
+                                <w:fldChar w:fldCharType="end"/>
+                              </w:r>
+                              <w:r>
+                                <w:t>. Resultado de la ejecución</w:t>
+                              </w:r>
+                            </w:p>
+                          </w:txbxContent>
+                        </wps:txbx>
+                        <wps:bodyPr rot="0" spcFirstLastPara="0" vertOverflow="overflow" horzOverflow="overflow" vert="horz" wrap="square" lIns="0" tIns="0" rIns="0" bIns="0" numCol="1" spcCol="0" rtlCol="0" fromWordArt="0" anchor="t" anchorCtr="0" forceAA="0" compatLnSpc="1">
+                          <a:prstTxWarp prst="textNoShape">
+                            <a:avLst/>
+                          </a:prstTxWarp>
+                          <a:spAutoFit/>
+                        </wps:bodyPr>
+                      </wps:wsp>
+                    </wpg:wgp>
+                  </a:graphicData>
+                </a:graphic>
+              </wp:anchor>
+            </w:drawing>
+          </mc:Choice>
+          <mc:Fallback>
+            <w:pict>
+              <v:group w14:anchorId="4C382D46" id="Grupo 3" o:spid="_x0000_s1032" style="position:absolute;left:0;text-align:left;margin-left:0;margin-top:0;width:177pt;height:214.8pt;z-index:251661312;mso-position-horizontal:center;mso-position-horizontal-relative:margin" coordsize="22479,27279" o:gfxdata="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">
+                <v:shape id="Imagen 1" o:spid="_x0000_s1033" type="#_x0000_t75" alt="Una captura de pantalla de un celular&#10;&#10;Descripción generada automáticamente con confianza media" style="position:absolute;width:22479;height:23431;visibility:visible;mso-wrap-style:square" o:gfxdata="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">
+                  <v:imagedata r:id="rId14" o:title="Una captura de pantalla de un celular&#10;&#10;Descripción generada automáticamente con confianza media"/>
+                </v:shape>
+                <v:shape id="Cuadro de texto 1" o:spid="_x0000_s1034" type="#_x0000_t202" style="position:absolute;top:24003;width:22479;height:3276;visibility:visible;mso-wrap-style:square;v-text-anchor:top" o:gfxdata="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" stroked="f">
+                  <v:textbox style="mso-fit-shape-to-text:t" inset="0,0,0,0">
+                    <w:txbxContent>
+                      <w:p>
+                        <w:pPr>
+                          <w:pStyle w:val="Descripcin"/>
+                          <w:rPr>
+                            <w:lang w:val="es-ES"/>
+                          </w:rPr>
+                        </w:pPr>
+                        <w:r>
+                          <w:t xml:space="preserve">Figura </w:t>
+                        </w:r>
+                        <w:r>
+                          <w:fldChar w:fldCharType="begin"/>
+                        </w:r>
+                        <w:r>
+                          <w:instrText xml:space="preserve"> SEQ Figura \* ARABIC </w:instrText>
+                        </w:r>
+                        <w:r>
+                          <w:fldChar w:fldCharType="separate"/>
+                        </w:r>
+                        <w:r>
+                          <w:rPr>
+                            <w:noProof/>
+                          </w:rPr>
+                          <w:t>3</w:t>
+                        </w:r>
+                        <w:r>
+                          <w:fldChar w:fldCharType="end"/>
+                        </w:r>
+                        <w:r>
+                          <w:t>. Resultado de la ejecución</w:t>
+                        </w:r>
+                      </w:p>
+                    </w:txbxContent>
+                  </v:textbox>
+                </v:shape>
+                <w10:wrap type="topAndBottom" anchorx="margin"/>
+              </v:group>
+            </w:pict>
+          </mc:Fallback>
+        </mc:AlternateContent>
+      </w:r>
+    </w:p>
+    <w:p>
+      <w:pPr>
+        <w:pStyle w:val="Ttulo2"/>
+        <w:rPr>
+          <w:lang w:val="es-ES" w:eastAsia="es-MX" w:bidi="ar-SA"/>
+        </w:rPr>
+      </w:pPr>
+      <w:r>
+        <w:rPr>
+          <w:noProof/>
+          <w:lang w:val="es-ES" w:eastAsia="es-MX" w:bidi="ar-SA"/>
+        </w:rPr>
+        <mc:AlternateContent>
+          <mc:Choice Requires="wpg">
+            <w:drawing>
+              <wp:anchor distT="0" distB="0" distL="114300" distR="114300" simplePos="0" relativeHeight="251669504" behindDoc="0" locked="0" layoutInCell="1" allowOverlap="1" wp14:anchorId="01CA4389" wp14:editId="270BCE28">
+                <wp:simplePos x="0" y="0"/>
+                <wp:positionH relativeFrom="column">
+                  <wp:posOffset>1851660</wp:posOffset>
+                </wp:positionH>
+                <wp:positionV relativeFrom="paragraph">
+                  <wp:posOffset>2691765</wp:posOffset>
+                </wp:positionV>
+                <wp:extent cx="2633980" cy="2499360"/>
+                <wp:effectExtent l="0" t="0" r="0" b="0"/>
+                <wp:wrapTopAndBottom/>
+                <wp:docPr id="2014881296" name="Grupo 5"/>
+                <wp:cNvGraphicFramePr/>
+                <a:graphic xmlns:a="http://schemas.openxmlformats.org/drawingml/2006/main">
+                  <a:graphicData uri="http://schemas.microsoft.com/office/word/2010/wordprocessingGroup">
+                    <wpg:wgp>
+                      <wpg:cNvGrpSpPr/>
+                      <wpg:grpSpPr>
+                        <a:xfrm>
+                          <a:off x="0" y="0"/>
+                          <a:ext cx="2633980" cy="2499360"/>
+                          <a:chOff x="0" y="0"/>
+                          <a:chExt cx="2633980" cy="2499360"/>
+                        </a:xfrm>
+                      </wpg:grpSpPr>
+                      <pic:pic xmlns:pic="http://schemas.openxmlformats.org/drawingml/2006/picture">
+                        <pic:nvPicPr>
+                          <pic:cNvPr id="345424932" name="Imagen 1" descr="Pantalla de computadora con letras&#10;&#10;Descripción generada automáticamente con confianza media"/>
+                          <pic:cNvPicPr>
+                            <a:picLocks noChangeAspect="1"/>
+                          </pic:cNvPicPr>
+                        </pic:nvPicPr>
+                        <pic:blipFill>
+                          <a:blip r:embed="rId15">
+                            <a:extLst>
+                              <a:ext uri="{28A0092B-C50C-407E-A947-70E740481C1C}">
+                                <a14:useLocalDpi xmlns:a14="http://schemas.microsoft.com/office/drawing/2010/main" val="0"/>
+                              </a:ext>
+                            </a:extLst>
+                          </a:blip>
+                          <a:stretch>
+                            <a:fillRect/>
+                          </a:stretch>
+                        </pic:blipFill>
+                        <pic:spPr>
+                          <a:xfrm>
+                            <a:off x="0" y="0"/>
+                            <a:ext cx="2633980" cy="2114550"/>
+                          </a:xfrm>
+                          <a:prstGeom prst="rect">
+                            <a:avLst/>
+                          </a:prstGeom>
+                        </pic:spPr>
+                      </pic:pic>
+                      <wps:wsp>
+                        <wps:cNvPr id="965900814" name="Cuadro de texto 1"/>
+                        <wps:cNvSpPr txBox="1"/>
+                        <wps:spPr>
+                          <a:xfrm>
+                            <a:off x="0" y="2171700"/>
+                            <a:ext cx="2633980" cy="327660"/>
                           </a:xfrm>
                           <a:prstGeom prst="rect">
                             <a:avLst/>
@@ -1441,6 +1045,12 @@
                               <w:pPr>
                                 <w:pStyle w:val="Descripcin"/>
                                 <w:jc w:val="center"/>
+                                <w:rPr>
+                                  <w:rFonts w:cs="Mangal"/>
+                                  <w:sz w:val="28"/>
+                                  <w:szCs w:val="23"/>
+                                  <w:lang w:val="es-ES"/>
+                                </w:rPr>
                               </w:pPr>
                               <w:r>
                                 <w:t xml:space="preserve">Figura </w:t>
@@ -1458,13 +1068,200 @@
                                 <w:rPr>
                                   <w:noProof/>
                                 </w:rPr>
-                                <w:t>6</w:t>
+                                <w:t>4</w:t>
                               </w:r>
                               <w:r>
                                 <w:fldChar w:fldCharType="end"/>
                               </w:r>
                               <w:r>
                                 <w:t>. Resultado de la ejecución</w:t>
+                              </w:r>
+                            </w:p>
+                          </w:txbxContent>
+                        </wps:txbx>
+                        <wps:bodyPr rot="0" spcFirstLastPara="0" vertOverflow="overflow" horzOverflow="overflow" vert="horz" wrap="square" lIns="0" tIns="0" rIns="0" bIns="0" numCol="1" spcCol="0" rtlCol="0" fromWordArt="0" anchor="t" anchorCtr="0" forceAA="0" compatLnSpc="1">
+                          <a:prstTxWarp prst="textNoShape">
+                            <a:avLst/>
+                          </a:prstTxWarp>
+                          <a:spAutoFit/>
+                        </wps:bodyPr>
+                      </wps:wsp>
+                    </wpg:wgp>
+                  </a:graphicData>
+                </a:graphic>
+              </wp:anchor>
+            </w:drawing>
+          </mc:Choice>
+          <mc:Fallback>
+            <w:pict>
+              <v:group w14:anchorId="01CA4389" id="Grupo 5" o:spid="_x0000_s1035" style="position:absolute;left:0;text-align:left;margin-left:145.8pt;margin-top:211.95pt;width:207.4pt;height:196.8pt;z-index:251669504" coordsize="26339,24993" o:gfxdata="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">
+                <v:shape id="Imagen 1" o:spid="_x0000_s1036" type="#_x0000_t75" alt="Pantalla de computadora con letras&#10;&#10;Descripción generada automáticamente con confianza media" style="position:absolute;width:26339;height:21145;visibility:visible;mso-wrap-style:square" o:gfxdata="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">
+                  <v:imagedata r:id="rId16" o:title="Pantalla de computadora con letras&#10;&#10;Descripción generada automáticamente con confianza media"/>
+                </v:shape>
+                <v:shape id="Cuadro de texto 1" o:spid="_x0000_s1037" type="#_x0000_t202" style="position:absolute;top:21717;width:26339;height:3276;visibility:visible;mso-wrap-style:square;v-text-anchor:top" o:gfxdata="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" stroked="f">
+                  <v:textbox style="mso-fit-shape-to-text:t" inset="0,0,0,0">
+                    <w:txbxContent>
+                      <w:p>
+                        <w:pPr>
+                          <w:pStyle w:val="Descripcin"/>
+                          <w:jc w:val="center"/>
+                          <w:rPr>
+                            <w:rFonts w:cs="Mangal"/>
+                            <w:sz w:val="28"/>
+                            <w:szCs w:val="23"/>
+                            <w:lang w:val="es-ES"/>
+                          </w:rPr>
+                        </w:pPr>
+                        <w:r>
+                          <w:t xml:space="preserve">Figura </w:t>
+                        </w:r>
+                        <w:r>
+                          <w:fldChar w:fldCharType="begin"/>
+                        </w:r>
+                        <w:r>
+                          <w:instrText xml:space="preserve"> SEQ Figura \* ARABIC </w:instrText>
+                        </w:r>
+                        <w:r>
+                          <w:fldChar w:fldCharType="separate"/>
+                        </w:r>
+                        <w:r>
+                          <w:rPr>
+                            <w:noProof/>
+                          </w:rPr>
+                          <w:t>4</w:t>
+                        </w:r>
+                        <w:r>
+                          <w:fldChar w:fldCharType="end"/>
+                        </w:r>
+                        <w:r>
+                          <w:t>. Resultado de la ejecución</w:t>
+                        </w:r>
+                      </w:p>
+                    </w:txbxContent>
+                  </v:textbox>
+                </v:shape>
+                <w10:wrap type="topAndBottom"/>
+              </v:group>
+            </w:pict>
+          </mc:Fallback>
+        </mc:AlternateContent>
+      </w:r>
+      <w:r>
+        <w:rPr>
+          <w:noProof/>
+          <w:lang w:val="es-ES" w:eastAsia="es-MX" w:bidi="ar-SA"/>
+        </w:rPr>
+        <mc:AlternateContent>
+          <mc:Choice Requires="wpg">
+            <w:drawing>
+              <wp:anchor distT="0" distB="0" distL="114300" distR="114300" simplePos="0" relativeHeight="251665408" behindDoc="0" locked="0" layoutInCell="1" allowOverlap="1" wp14:anchorId="09499262" wp14:editId="328EB03C">
+                <wp:simplePos x="0" y="0"/>
+                <wp:positionH relativeFrom="margin">
+                  <wp:align>center</wp:align>
+                </wp:positionH>
+                <wp:positionV relativeFrom="paragraph">
+                  <wp:posOffset>344805</wp:posOffset>
+                </wp:positionV>
+                <wp:extent cx="4876800" cy="2219325"/>
+                <wp:effectExtent l="0" t="0" r="0" b="9525"/>
+                <wp:wrapTopAndBottom/>
+                <wp:docPr id="98466082" name="Grupo 4"/>
+                <wp:cNvGraphicFramePr/>
+                <a:graphic xmlns:a="http://schemas.openxmlformats.org/drawingml/2006/main">
+                  <a:graphicData uri="http://schemas.microsoft.com/office/word/2010/wordprocessingGroup">
+                    <wpg:wgp>
+                      <wpg:cNvGrpSpPr/>
+                      <wpg:grpSpPr>
+                        <a:xfrm>
+                          <a:off x="0" y="0"/>
+                          <a:ext cx="4876800" cy="2219325"/>
+                          <a:chOff x="0" y="0"/>
+                          <a:chExt cx="5429250" cy="2575560"/>
+                        </a:xfrm>
+                      </wpg:grpSpPr>
+                      <pic:pic xmlns:pic="http://schemas.openxmlformats.org/drawingml/2006/picture">
+                        <pic:nvPicPr>
+                          <pic:cNvPr id="1414577797" name="Imagen 1" descr="Captura de pantalla de un celular&#10;&#10;Descripción generada automáticamente"/>
+                          <pic:cNvPicPr>
+                            <a:picLocks noChangeAspect="1"/>
+                          </pic:cNvPicPr>
+                        </pic:nvPicPr>
+                        <pic:blipFill>
+                          <a:blip r:embed="rId17">
+                            <a:extLst>
+                              <a:ext uri="{28A0092B-C50C-407E-A947-70E740481C1C}">
+                                <a14:useLocalDpi xmlns:a14="http://schemas.microsoft.com/office/drawing/2010/main" val="0"/>
+                              </a:ext>
+                            </a:extLst>
+                          </a:blip>
+                          <a:stretch>
+                            <a:fillRect/>
+                          </a:stretch>
+                        </pic:blipFill>
+                        <pic:spPr>
+                          <a:xfrm>
+                            <a:off x="0" y="0"/>
+                            <a:ext cx="5429250" cy="2190115"/>
+                          </a:xfrm>
+                          <a:prstGeom prst="rect">
+                            <a:avLst/>
+                          </a:prstGeom>
+                        </pic:spPr>
+                      </pic:pic>
+                      <wps:wsp>
+                        <wps:cNvPr id="1996785798" name="Cuadro de texto 1"/>
+                        <wps:cNvSpPr txBox="1"/>
+                        <wps:spPr>
+                          <a:xfrm>
+                            <a:off x="0" y="2247900"/>
+                            <a:ext cx="5429250" cy="327660"/>
+                          </a:xfrm>
+                          <a:prstGeom prst="rect">
+                            <a:avLst/>
+                          </a:prstGeom>
+                          <a:solidFill>
+                            <a:prstClr val="white"/>
+                          </a:solidFill>
+                          <a:ln>
+                            <a:noFill/>
+                          </a:ln>
+                        </wps:spPr>
+                        <wps:txbx>
+                          <w:txbxContent>
+                            <w:p>
+                              <w:pPr>
+                                <w:pStyle w:val="Descripcin"/>
+                                <w:jc w:val="center"/>
+                                <w:rPr>
+                                  <w:rFonts w:cs="Mangal"/>
+                                  <w:sz w:val="28"/>
+                                  <w:szCs w:val="23"/>
+                                  <w:lang w:val="es-ES"/>
+                                </w:rPr>
+                              </w:pPr>
+                              <w:r>
+                                <w:t xml:space="preserve">Figura </w:t>
+                              </w:r>
+                              <w:r>
+                                <w:fldChar w:fldCharType="begin"/>
+                              </w:r>
+                              <w:r>
+                                <w:instrText xml:space="preserve"> SEQ Figura \* ARABIC </w:instrText>
+                              </w:r>
+                              <w:r>
+                                <w:fldChar w:fldCharType="separate"/>
+                              </w:r>
+                              <w:r>
+                                <w:rPr>
+                                  <w:noProof/>
+                                </w:rPr>
+                                <w:t>5</w:t>
+                              </w:r>
+                              <w:r>
+                                <w:fldChar w:fldCharType="end"/>
+                              </w:r>
+                              <w:r>
+                                <w:t>. Implementación de la multiplicación</w:t>
                               </w:r>
                             </w:p>
                           </w:txbxContent>
@@ -1490,17 +1287,23 @@
           </mc:Choice>
           <mc:Fallback>
             <w:pict>
-              <v:group w14:anchorId="605736E5" id="Grupo 6" o:spid="_x0000_s1041" style="position:absolute;left:0;text-align:left;margin-left:0;margin-top:18.3pt;width:246.75pt;height:147.75pt;z-index:251669504;mso-position-horizontal:center;mso-position-horizontal-relative:margin;mso-width-relative:margin;mso-height-relative:margin" coordsize="38576,26041" o:gfxdata="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">
-                <v:shape id="Imagen 1" o:spid="_x0000_s1042" type="#_x0000_t75" alt="Texto&#10;&#10;Descripción generada automáticamente" style="position:absolute;width:38576;height:22193;visibility:visible;mso-wrap-style:square" o:gfxdata="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">
-                  <v:imagedata r:id="rId20" o:title="Texto&#10;&#10;Descripción generada automáticamente"/>
+              <v:group w14:anchorId="09499262" id="Grupo 4" o:spid="_x0000_s1038" style="position:absolute;left:0;text-align:left;margin-left:0;margin-top:27.15pt;width:384pt;height:174.75pt;z-index:251665408;mso-position-horizontal:center;mso-position-horizontal-relative:margin;mso-width-relative:margin;mso-height-relative:margin" coordsize="54292,25755" o:gfxdata="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">
+                <v:shape id="Imagen 1" o:spid="_x0000_s1039" type="#_x0000_t75" alt="Captura de pantalla de un celular&#10;&#10;Descripción generada automáticamente" style="position:absolute;width:54292;height:21901;visibility:visible;mso-wrap-style:square" o:gfxdata="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">
+                  <v:imagedata r:id="rId18" o:title="Captura de pantalla de un celular&#10;&#10;Descripción generada automáticamente"/>
                 </v:shape>
-                <v:shape id="Cuadro de texto 1" o:spid="_x0000_s1043" type="#_x0000_t202" style="position:absolute;top:22764;width:38576;height:3277;visibility:visible;mso-wrap-style:square;v-text-anchor:top" o:gfxdata="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" stroked="f">
+                <v:shape id="Cuadro de texto 1" o:spid="_x0000_s1040" type="#_x0000_t202" style="position:absolute;top:22479;width:54292;height:3276;visibility:visible;mso-wrap-style:square;v-text-anchor:top" o:gfxdata="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" stroked="f">
                   <v:textbox inset="0,0,0,0">
                     <w:txbxContent>
                       <w:p>
                         <w:pPr>
                           <w:pStyle w:val="Descripcin"/>
                           <w:jc w:val="center"/>
+                          <w:rPr>
+                            <w:rFonts w:cs="Mangal"/>
+                            <w:sz w:val="28"/>
+                            <w:szCs w:val="23"/>
+                            <w:lang w:val="es-ES"/>
+                          </w:rPr>
                         </w:pPr>
                         <w:r>
                           <w:t xml:space="preserve">Figura </w:t>
@@ -1518,13 +1321,13 @@
                           <w:rPr>
                             <w:noProof/>
                           </w:rPr>
-                          <w:t>6</w:t>
+                          <w:t>5</w:t>
                         </w:r>
                         <w:r>
                           <w:fldChar w:fldCharType="end"/>
                         </w:r>
                         <w:r>
-                          <w:t>. Resultado de la ejecución</w:t>
+                          <w:t>. Implementación de la multiplicación</w:t>
                         </w:r>
                       </w:p>
                     </w:txbxContent>
@@ -1536,34 +1339,55 @@
           </mc:Fallback>
         </mc:AlternateContent>
       </w:r>
+      <w:r>
+        <w:rPr>
+          <w:lang w:val="es-ES" w:eastAsia="es-MX" w:bidi="ar-SA"/>
+        </w:rPr>
+        <w:t xml:space="preserve">Punto 3 </w:t>
+      </w:r>
     </w:p>
-    <w:p/>
-    <w:p/>
-    <w:p/>
     <w:p>
       <w:pPr>
-        <w:pStyle w:val="Ttulo3"/>
+        <w:rPr>
+          <w:lang w:val="es-ES" w:eastAsia="es-MX" w:bidi="ar-SA"/>
+        </w:rPr>
+      </w:pPr>
+    </w:p>
+    <w:p>
+      <w:pPr>
+        <w:rPr>
+          <w:lang w:val="es-ES" w:eastAsia="es-MX" w:bidi="ar-SA"/>
+        </w:rPr>
+      </w:pPr>
+    </w:p>
+    <w:p>
+      <w:pPr>
+        <w:pStyle w:val="Ttulo2"/>
+        <w:rPr>
+          <w:lang w:val="es-ES" w:eastAsia="es-MX" w:bidi="ar-SA"/>
+        </w:rPr>
       </w:pPr>
       <w:r>
         <w:rPr>
           <w:noProof/>
+          <w:lang w:val="es-ES" w:eastAsia="es-MX" w:bidi="ar-SA"/>
         </w:rPr>
         <w:lastRenderedPageBreak/>
         <mc:AlternateContent>
           <mc:Choice Requires="wpg">
             <w:drawing>
-              <wp:anchor distT="0" distB="0" distL="114300" distR="114300" simplePos="0" relativeHeight="251673600" behindDoc="0" locked="0" layoutInCell="1" allowOverlap="1" wp14:anchorId="2D39C5F3" wp14:editId="06079314">
+              <wp:anchor distT="0" distB="0" distL="114300" distR="114300" simplePos="0" relativeHeight="251673600" behindDoc="0" locked="0" layoutInCell="1" allowOverlap="1" wp14:anchorId="3EA417DD" wp14:editId="0AF09EA4">
                 <wp:simplePos x="0" y="0"/>
                 <wp:positionH relativeFrom="column">
-                  <wp:posOffset>70485</wp:posOffset>
+                  <wp:posOffset>1223010</wp:posOffset>
                 </wp:positionH>
                 <wp:positionV relativeFrom="paragraph">
-                  <wp:posOffset>270510</wp:posOffset>
+                  <wp:posOffset>318135</wp:posOffset>
                 </wp:positionV>
-                <wp:extent cx="6332220" cy="4613910"/>
-                <wp:effectExtent l="0" t="0" r="0" b="0"/>
+                <wp:extent cx="3876675" cy="2127885"/>
+                <wp:effectExtent l="0" t="0" r="9525" b="5715"/>
                 <wp:wrapTopAndBottom/>
-                <wp:docPr id="728281294" name="Grupo 7"/>
+                <wp:docPr id="1026319075" name="Grupo 6"/>
                 <wp:cNvGraphicFramePr/>
                 <a:graphic xmlns:a="http://schemas.openxmlformats.org/drawingml/2006/main">
                   <a:graphicData uri="http://schemas.microsoft.com/office/word/2010/wordprocessingGroup">
@@ -1572,14 +1396,221 @@
                       <wpg:grpSpPr>
                         <a:xfrm>
                           <a:off x="0" y="0"/>
-                          <a:ext cx="6332220" cy="4613910"/>
+                          <a:ext cx="3876675" cy="2127885"/>
                           <a:chOff x="0" y="0"/>
-                          <a:chExt cx="6332220" cy="4613910"/>
+                          <a:chExt cx="3876675" cy="2127885"/>
                         </a:xfrm>
                       </wpg:grpSpPr>
                       <pic:pic xmlns:pic="http://schemas.openxmlformats.org/drawingml/2006/picture">
                         <pic:nvPicPr>
-                          <pic:cNvPr id="384782035" name="Imagen 1" descr="Texto&#10;&#10;Descripción generada automáticamente"/>
+                          <pic:cNvPr id="440611874" name="Imagen 1" descr="Texto&#10;&#10;Descripción generada automáticamente"/>
+                          <pic:cNvPicPr>
+                            <a:picLocks noChangeAspect="1"/>
+                          </pic:cNvPicPr>
+                        </pic:nvPicPr>
+                        <pic:blipFill>
+                          <a:blip r:embed="rId19">
+                            <a:extLst>
+                              <a:ext uri="{28A0092B-C50C-407E-A947-70E740481C1C}">
+                                <a14:useLocalDpi xmlns:a14="http://schemas.microsoft.com/office/drawing/2010/main" val="0"/>
+                              </a:ext>
+                            </a:extLst>
+                          </a:blip>
+                          <a:stretch>
+                            <a:fillRect/>
+                          </a:stretch>
+                        </pic:blipFill>
+                        <pic:spPr>
+                          <a:xfrm>
+                            <a:off x="0" y="0"/>
+                            <a:ext cx="3876675" cy="1743075"/>
+                          </a:xfrm>
+                          <a:prstGeom prst="rect">
+                            <a:avLst/>
+                          </a:prstGeom>
+                        </pic:spPr>
+                      </pic:pic>
+                      <wps:wsp>
+                        <wps:cNvPr id="1982055865" name="Cuadro de texto 1"/>
+                        <wps:cNvSpPr txBox="1"/>
+                        <wps:spPr>
+                          <a:xfrm>
+                            <a:off x="0" y="1800225"/>
+                            <a:ext cx="3876675" cy="327660"/>
+                          </a:xfrm>
+                          <a:prstGeom prst="rect">
+                            <a:avLst/>
+                          </a:prstGeom>
+                          <a:solidFill>
+                            <a:prstClr val="white"/>
+                          </a:solidFill>
+                          <a:ln>
+                            <a:noFill/>
+                          </a:ln>
+                        </wps:spPr>
+                        <wps:txbx>
+                          <w:txbxContent>
+                            <w:p>
+                              <w:pPr>
+                                <w:pStyle w:val="Descripcin"/>
+                                <w:jc w:val="center"/>
+                                <w:rPr>
+                                  <w:rFonts w:cs="Mangal"/>
+                                  <w:sz w:val="28"/>
+                                  <w:szCs w:val="23"/>
+                                  <w:lang w:val="es-ES"/>
+                                </w:rPr>
+                              </w:pPr>
+                              <w:r>
+                                <w:t xml:space="preserve">Figura </w:t>
+                              </w:r>
+                              <w:r>
+                                <w:fldChar w:fldCharType="begin"/>
+                              </w:r>
+                              <w:r>
+                                <w:instrText xml:space="preserve"> SEQ Figura \* ARABIC </w:instrText>
+                              </w:r>
+                              <w:r>
+                                <w:fldChar w:fldCharType="separate"/>
+                              </w:r>
+                              <w:r>
+                                <w:rPr>
+                                  <w:noProof/>
+                                </w:rPr>
+                                <w:t>6</w:t>
+                              </w:r>
+                              <w:r>
+                                <w:fldChar w:fldCharType="end"/>
+                              </w:r>
+                              <w:r>
+                                <w:t>. Implementación de la transpuesta</w:t>
+                              </w:r>
+                            </w:p>
+                          </w:txbxContent>
+                        </wps:txbx>
+                        <wps:bodyPr rot="0" spcFirstLastPara="0" vertOverflow="overflow" horzOverflow="overflow" vert="horz" wrap="square" lIns="0" tIns="0" rIns="0" bIns="0" numCol="1" spcCol="0" rtlCol="0" fromWordArt="0" anchor="t" anchorCtr="0" forceAA="0" compatLnSpc="1">
+                          <a:prstTxWarp prst="textNoShape">
+                            <a:avLst/>
+                          </a:prstTxWarp>
+                          <a:spAutoFit/>
+                        </wps:bodyPr>
+                      </wps:wsp>
+                    </wpg:wgp>
+                  </a:graphicData>
+                </a:graphic>
+              </wp:anchor>
+            </w:drawing>
+          </mc:Choice>
+          <mc:Fallback>
+            <w:pict>
+              <v:group w14:anchorId="3EA417DD" id="Grupo 6" o:spid="_x0000_s1041" style="position:absolute;left:0;text-align:left;margin-left:96.3pt;margin-top:25.05pt;width:305.25pt;height:167.55pt;z-index:251673600" coordsize="38766,21278" o:gfxdata="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">
+                <v:shape id="Imagen 1" o:spid="_x0000_s1042" type="#_x0000_t75" alt="Texto&#10;&#10;Descripción generada automáticamente" style="position:absolute;width:38766;height:17430;visibility:visible;mso-wrap-style:square" o:gfxdata="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">
+                  <v:imagedata r:id="rId20" o:title="Texto&#10;&#10;Descripción generada automáticamente"/>
+                </v:shape>
+                <v:shape id="Cuadro de texto 1" o:spid="_x0000_s1043" type="#_x0000_t202" style="position:absolute;top:18002;width:38766;height:3276;visibility:visible;mso-wrap-style:square;v-text-anchor:top" o:gfxdata="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" stroked="f">
+                  <v:textbox style="mso-fit-shape-to-text:t" inset="0,0,0,0">
+                    <w:txbxContent>
+                      <w:p>
+                        <w:pPr>
+                          <w:pStyle w:val="Descripcin"/>
+                          <w:jc w:val="center"/>
+                          <w:rPr>
+                            <w:rFonts w:cs="Mangal"/>
+                            <w:sz w:val="28"/>
+                            <w:szCs w:val="23"/>
+                            <w:lang w:val="es-ES"/>
+                          </w:rPr>
+                        </w:pPr>
+                        <w:r>
+                          <w:t xml:space="preserve">Figura </w:t>
+                        </w:r>
+                        <w:r>
+                          <w:fldChar w:fldCharType="begin"/>
+                        </w:r>
+                        <w:r>
+                          <w:instrText xml:space="preserve"> SEQ Figura \* ARABIC </w:instrText>
+                        </w:r>
+                        <w:r>
+                          <w:fldChar w:fldCharType="separate"/>
+                        </w:r>
+                        <w:r>
+                          <w:rPr>
+                            <w:noProof/>
+                          </w:rPr>
+                          <w:t>6</w:t>
+                        </w:r>
+                        <w:r>
+                          <w:fldChar w:fldCharType="end"/>
+                        </w:r>
+                        <w:r>
+                          <w:t>. Implementación de la transpuesta</w:t>
+                        </w:r>
+                      </w:p>
+                    </w:txbxContent>
+                  </v:textbox>
+                </v:shape>
+                <w10:wrap type="topAndBottom"/>
+              </v:group>
+            </w:pict>
+          </mc:Fallback>
+        </mc:AlternateContent>
+      </w:r>
+      <w:r>
+        <w:rPr>
+          <w:lang w:val="es-ES" w:eastAsia="es-MX" w:bidi="ar-SA"/>
+        </w:rPr>
+        <w:t>Punto 4</w:t>
+      </w:r>
+    </w:p>
+    <w:p>
+      <w:pPr>
+        <w:rPr>
+          <w:lang w:val="es-ES" w:eastAsia="es-MX" w:bidi="ar-SA"/>
+        </w:rPr>
+      </w:pPr>
+    </w:p>
+    <w:p>
+      <w:pPr>
+        <w:rPr>
+          <w:lang w:val="es-ES" w:eastAsia="es-MX" w:bidi="ar-SA"/>
+        </w:rPr>
+      </w:pPr>
+      <w:r>
+        <w:rPr>
+          <w:noProof/>
+          <w:lang w:val="es-ES" w:eastAsia="es-MX" w:bidi="ar-SA"/>
+        </w:rPr>
+        <mc:AlternateContent>
+          <mc:Choice Requires="wpg">
+            <w:drawing>
+              <wp:anchor distT="0" distB="0" distL="114300" distR="114300" simplePos="0" relativeHeight="251677696" behindDoc="0" locked="0" layoutInCell="1" allowOverlap="1" wp14:anchorId="451E59A6" wp14:editId="4C029F57">
+                <wp:simplePos x="0" y="0"/>
+                <wp:positionH relativeFrom="margin">
+                  <wp:align>center</wp:align>
+                </wp:positionH>
+                <wp:positionV relativeFrom="paragraph">
+                  <wp:posOffset>190500</wp:posOffset>
+                </wp:positionV>
+                <wp:extent cx="2971800" cy="1870710"/>
+                <wp:effectExtent l="0" t="0" r="0" b="0"/>
+                <wp:wrapTopAndBottom/>
+                <wp:docPr id="1522014741" name="Grupo 7"/>
+                <wp:cNvGraphicFramePr/>
+                <a:graphic xmlns:a="http://schemas.openxmlformats.org/drawingml/2006/main">
+                  <a:graphicData uri="http://schemas.microsoft.com/office/word/2010/wordprocessingGroup">
+                    <wpg:wgp>
+                      <wpg:cNvGrpSpPr/>
+                      <wpg:grpSpPr>
+                        <a:xfrm>
+                          <a:off x="0" y="0"/>
+                          <a:ext cx="2971800" cy="1870710"/>
+                          <a:chOff x="0" y="0"/>
+                          <a:chExt cx="2971800" cy="1870710"/>
+                        </a:xfrm>
+                      </wpg:grpSpPr>
+                      <pic:pic xmlns:pic="http://schemas.openxmlformats.org/drawingml/2006/picture">
+                        <pic:nvPicPr>
+                          <pic:cNvPr id="784124364" name="Imagen 1" descr="Texto&#10;&#10;Descripción generada automáticamente"/>
                           <pic:cNvPicPr>
                             <a:picLocks noChangeAspect="1"/>
                           </pic:cNvPicPr>
@@ -1598,8 +1629,8 @@
                         </pic:blipFill>
                         <pic:spPr>
                           <a:xfrm>
-                            <a:off x="0" y="0"/>
-                            <a:ext cx="6332220" cy="4231005"/>
+                            <a:off x="771525" y="0"/>
+                            <a:ext cx="1419225" cy="1485900"/>
                           </a:xfrm>
                           <a:prstGeom prst="rect">
                             <a:avLst/>
@@ -1607,12 +1638,12 @@
                         </pic:spPr>
                       </pic:pic>
                       <wps:wsp>
-                        <wps:cNvPr id="266774068" name="Cuadro de texto 1"/>
+                        <wps:cNvPr id="1085550564" name="Cuadro de texto 1"/>
                         <wps:cNvSpPr txBox="1"/>
                         <wps:spPr>
                           <a:xfrm>
-                            <a:off x="0" y="4286250"/>
-                            <a:ext cx="6332220" cy="327660"/>
+                            <a:off x="0" y="1543050"/>
+                            <a:ext cx="2971800" cy="327660"/>
                           </a:xfrm>
                           <a:prstGeom prst="rect">
                             <a:avLst/>
@@ -1631,9 +1662,7 @@
                                 <w:pStyle w:val="Descripcin"/>
                                 <w:jc w:val="center"/>
                                 <w:rPr>
-                                  <w:rFonts w:asciiTheme="majorHAnsi" w:hAnsiTheme="majorHAnsi" w:cs="Mangal"/>
-                                  <w:color w:val="1F3763" w:themeColor="accent1" w:themeShade="7F"/>
-                                  <w:szCs w:val="21"/>
+                                  <w:lang w:val="es-ES"/>
                                 </w:rPr>
                               </w:pPr>
                               <w:r>
@@ -1658,7 +1687,7 @@
                                 <w:fldChar w:fldCharType="end"/>
                               </w:r>
                               <w:r>
-                                <w:t>. Código en el IDE</w:t>
+                                <w:t>. Resultado de la ejecución</w:t>
                               </w:r>
                             </w:p>
                           </w:txbxContent>
@@ -1678,11 +1707,11 @@
           </mc:Choice>
           <mc:Fallback>
             <w:pict>
-              <v:group w14:anchorId="2D39C5F3" id="Grupo 7" o:spid="_x0000_s1044" style="position:absolute;left:0;text-align:left;margin-left:5.55pt;margin-top:21.3pt;width:498.6pt;height:363.3pt;z-index:251673600" coordsize="63322,46139" o:gfxdata="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">
-                <v:shape id="Imagen 1" o:spid="_x0000_s1045" type="#_x0000_t75" alt="Texto&#10;&#10;Descripción generada automáticamente" style="position:absolute;width:63322;height:42310;visibility:visible;mso-wrap-style:square" o:gfxdata="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">
+              <v:group w14:anchorId="451E59A6" id="Grupo 7" o:spid="_x0000_s1044" style="position:absolute;left:0;text-align:left;margin-left:0;margin-top:15pt;width:234pt;height:147.3pt;z-index:251677696;mso-position-horizontal:center;mso-position-horizontal-relative:margin" coordsize="29718,18707" o:gfxdata="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">
+                <v:shape id="Imagen 1" o:spid="_x0000_s1045" type="#_x0000_t75" alt="Texto&#10;&#10;Descripción generada automáticamente" style="position:absolute;left:7715;width:14192;height:14859;visibility:visible;mso-wrap-style:square" o:gfxdata="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">
                   <v:imagedata r:id="rId22" o:title="Texto&#10;&#10;Descripción generada automáticamente"/>
                 </v:shape>
-                <v:shape id="Cuadro de texto 1" o:spid="_x0000_s1046" type="#_x0000_t202" style="position:absolute;top:42862;width:63322;height:3277;visibility:visible;mso-wrap-style:square;v-text-anchor:top" o:gfxdata="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" stroked="f">
+                <v:shape id="Cuadro de texto 1" o:spid="_x0000_s1046" type="#_x0000_t202" style="position:absolute;top:15430;width:29718;height:3277;visibility:visible;mso-wrap-style:square;v-text-anchor:top" o:gfxdata="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" stroked="f">
                   <v:textbox style="mso-fit-shape-to-text:t" inset="0,0,0,0">
                     <w:txbxContent>
                       <w:p>
@@ -1690,9 +1719,7 @@
                           <w:pStyle w:val="Descripcin"/>
                           <w:jc w:val="center"/>
                           <w:rPr>
-                            <w:rFonts w:asciiTheme="majorHAnsi" w:hAnsiTheme="majorHAnsi" w:cs="Mangal"/>
-                            <w:color w:val="1F3763" w:themeColor="accent1" w:themeShade="7F"/>
-                            <w:szCs w:val="21"/>
+                            <w:lang w:val="es-ES"/>
                           </w:rPr>
                         </w:pPr>
                         <w:r>
@@ -1717,43 +1744,190 @@
                           <w:fldChar w:fldCharType="end"/>
                         </w:r>
                         <w:r>
-                          <w:t>. Código en el IDE</w:t>
+                          <w:t>. Resultado de la ejecución</w:t>
                         </w:r>
                       </w:p>
                     </w:txbxContent>
                   </v:textbox>
                 </v:shape>
-                <w10:wrap type="topAndBottom"/>
+                <w10:wrap type="topAndBottom" anchorx="margin"/>
               </v:group>
             </w:pict>
           </mc:Fallback>
         </mc:AlternateContent>
       </w:r>
-      <w:r>
-        <w:t>Segunda forma</w:t>
-      </w:r>
     </w:p>
-    <w:p/>
     <w:p>
+      <w:pPr>
+        <w:rPr>
+          <w:lang w:val="es-ES" w:eastAsia="es-MX" w:bidi="ar-SA"/>
+        </w:rPr>
+      </w:pPr>
+    </w:p>
+    <w:p>
+      <w:pPr>
+        <w:rPr>
+          <w:lang w:val="es-ES" w:eastAsia="es-MX" w:bidi="ar-SA"/>
+        </w:rPr>
+      </w:pPr>
+    </w:p>
+    <w:p>
+      <w:pPr>
+        <w:rPr>
+          <w:lang w:val="es-ES" w:eastAsia="es-MX" w:bidi="ar-SA"/>
+        </w:rPr>
+      </w:pPr>
+    </w:p>
+    <w:p>
+      <w:pPr>
+        <w:rPr>
+          <w:lang w:val="es-ES" w:eastAsia="es-MX" w:bidi="ar-SA"/>
+        </w:rPr>
+      </w:pPr>
+    </w:p>
+    <w:p>
+      <w:pPr>
+        <w:rPr>
+          <w:lang w:val="es-ES" w:eastAsia="es-MX" w:bidi="ar-SA"/>
+        </w:rPr>
+      </w:pPr>
+    </w:p>
+    <w:p>
+      <w:pPr>
+        <w:rPr>
+          <w:lang w:val="es-ES" w:eastAsia="es-MX" w:bidi="ar-SA"/>
+        </w:rPr>
+      </w:pPr>
+    </w:p>
+    <w:p>
+      <w:pPr>
+        <w:rPr>
+          <w:lang w:val="es-ES" w:eastAsia="es-MX" w:bidi="ar-SA"/>
+        </w:rPr>
+      </w:pPr>
+    </w:p>
+    <w:p>
+      <w:pPr>
+        <w:rPr>
+          <w:lang w:val="es-ES" w:eastAsia="es-MX" w:bidi="ar-SA"/>
+        </w:rPr>
+      </w:pPr>
+    </w:p>
+    <w:p>
+      <w:pPr>
+        <w:rPr>
+          <w:lang w:val="es-ES" w:eastAsia="es-MX" w:bidi="ar-SA"/>
+        </w:rPr>
+      </w:pPr>
+    </w:p>
+    <w:p>
+      <w:pPr>
+        <w:rPr>
+          <w:lang w:val="es-ES" w:eastAsia="es-MX" w:bidi="ar-SA"/>
+        </w:rPr>
+      </w:pPr>
+    </w:p>
+    <w:p>
+      <w:pPr>
+        <w:rPr>
+          <w:lang w:val="es-ES" w:eastAsia="es-MX" w:bidi="ar-SA"/>
+        </w:rPr>
+      </w:pPr>
+    </w:p>
+    <w:p>
+      <w:pPr>
+        <w:rPr>
+          <w:lang w:val="es-ES" w:eastAsia="es-MX" w:bidi="ar-SA"/>
+        </w:rPr>
+      </w:pPr>
+    </w:p>
+    <w:p>
+      <w:pPr>
+        <w:rPr>
+          <w:lang w:val="es-ES" w:eastAsia="es-MX" w:bidi="ar-SA"/>
+        </w:rPr>
+      </w:pPr>
+    </w:p>
+    <w:p>
+      <w:pPr>
+        <w:rPr>
+          <w:lang w:val="es-ES" w:eastAsia="es-MX" w:bidi="ar-SA"/>
+        </w:rPr>
+      </w:pPr>
+    </w:p>
+    <w:p>
+      <w:pPr>
+        <w:rPr>
+          <w:lang w:val="es-ES" w:eastAsia="es-MX" w:bidi="ar-SA"/>
+        </w:rPr>
+      </w:pPr>
+    </w:p>
+    <w:p>
+      <w:pPr>
+        <w:rPr>
+          <w:lang w:val="es-ES" w:eastAsia="es-MX" w:bidi="ar-SA"/>
+        </w:rPr>
+      </w:pPr>
+    </w:p>
+    <w:p>
+      <w:pPr>
+        <w:rPr>
+          <w:lang w:val="es-ES" w:eastAsia="es-MX" w:bidi="ar-SA"/>
+        </w:rPr>
+      </w:pPr>
+    </w:p>
+    <w:p>
+      <w:pPr>
+        <w:rPr>
+          <w:lang w:val="es-ES" w:eastAsia="es-MX" w:bidi="ar-SA"/>
+        </w:rPr>
+      </w:pPr>
+    </w:p>
+    <w:p>
+      <w:pPr>
+        <w:rPr>
+          <w:lang w:val="es-ES" w:eastAsia="es-MX" w:bidi="ar-SA"/>
+        </w:rPr>
+      </w:pPr>
+    </w:p>
+    <w:p>
+      <w:pPr>
+        <w:rPr>
+          <w:lang w:val="es-ES" w:eastAsia="es-MX" w:bidi="ar-SA"/>
+        </w:rPr>
+      </w:pPr>
+    </w:p>
+    <w:p>
+      <w:pPr>
+        <w:rPr>
+          <w:lang w:val="es-ES" w:eastAsia="es-MX" w:bidi="ar-SA"/>
+        </w:rPr>
+      </w:pPr>
+    </w:p>
+    <w:p>
+      <w:pPr>
+        <w:pStyle w:val="Ttulo1"/>
+      </w:pPr>
       <w:r>
         <w:rPr>
           <w:noProof/>
         </w:rPr>
+        <w:lastRenderedPageBreak/>
         <mc:AlternateContent>
           <mc:Choice Requires="wpg">
             <w:drawing>
-              <wp:anchor distT="0" distB="0" distL="114300" distR="114300" simplePos="0" relativeHeight="251677696" behindDoc="0" locked="0" layoutInCell="1" allowOverlap="1" wp14:anchorId="40E65D3E" wp14:editId="6BA21013">
+              <wp:anchor distT="0" distB="0" distL="114300" distR="114300" simplePos="0" relativeHeight="251681792" behindDoc="0" locked="0" layoutInCell="1" allowOverlap="1" wp14:anchorId="24CF06EF" wp14:editId="1BA7BB6D">
                 <wp:simplePos x="0" y="0"/>
                 <wp:positionH relativeFrom="column">
-                  <wp:posOffset>994410</wp:posOffset>
+                  <wp:posOffset>260985</wp:posOffset>
                 </wp:positionH>
                 <wp:positionV relativeFrom="paragraph">
-                  <wp:posOffset>240030</wp:posOffset>
+                  <wp:posOffset>413385</wp:posOffset>
                 </wp:positionV>
-                <wp:extent cx="4343400" cy="1956435"/>
+                <wp:extent cx="5810885" cy="2242185"/>
                 <wp:effectExtent l="0" t="0" r="0" b="5715"/>
                 <wp:wrapTopAndBottom/>
-                <wp:docPr id="2046176521" name="Grupo 8"/>
+                <wp:docPr id="921071328" name="Grupo 8"/>
                 <wp:cNvGraphicFramePr/>
                 <a:graphic xmlns:a="http://schemas.openxmlformats.org/drawingml/2006/main">
                   <a:graphicData uri="http://schemas.microsoft.com/office/word/2010/wordprocessingGroup">
@@ -1762,14 +1936,14 @@
                       <wpg:grpSpPr>
                         <a:xfrm>
                           <a:off x="0" y="0"/>
-                          <a:ext cx="4343400" cy="1956435"/>
+                          <a:ext cx="5810885" cy="2242185"/>
                           <a:chOff x="0" y="0"/>
-                          <a:chExt cx="4343400" cy="1956435"/>
+                          <a:chExt cx="5810885" cy="2242185"/>
                         </a:xfrm>
                       </wpg:grpSpPr>
                       <pic:pic xmlns:pic="http://schemas.openxmlformats.org/drawingml/2006/picture">
                         <pic:nvPicPr>
-                          <pic:cNvPr id="1473699294" name="Imagen 1" descr="Texto&#10;&#10;Descripción generada automáticamente"/>
+                          <pic:cNvPr id="1327247059" name="Imagen 1" descr="Texto&#10;&#10;Descripción generada automáticamente"/>
                           <pic:cNvPicPr>
                             <a:picLocks noChangeAspect="1"/>
                           </pic:cNvPicPr>
@@ -1789,7 +1963,7 @@
                         <pic:spPr>
                           <a:xfrm>
                             <a:off x="0" y="0"/>
-                            <a:ext cx="4343400" cy="1571625"/>
+                            <a:ext cx="5810885" cy="1857375"/>
                           </a:xfrm>
                           <a:prstGeom prst="rect">
                             <a:avLst/>
@@ -1797,573 +1971,12 @@
                         </pic:spPr>
                       </pic:pic>
                       <wps:wsp>
-                        <wps:cNvPr id="1356596599" name="Cuadro de texto 1"/>
+                        <wps:cNvPr id="1184638698" name="Cuadro de texto 1"/>
                         <wps:cNvSpPr txBox="1"/>
                         <wps:spPr>
                           <a:xfrm>
-                            <a:off x="0" y="1628775"/>
-                            <a:ext cx="4343400" cy="327660"/>
-                          </a:xfrm>
-                          <a:prstGeom prst="rect">
-                            <a:avLst/>
-                          </a:prstGeom>
-                          <a:solidFill>
-                            <a:prstClr val="white"/>
-                          </a:solidFill>
-                          <a:ln>
-                            <a:noFill/>
-                          </a:ln>
-                        </wps:spPr>
-                        <wps:txbx>
-                          <w:txbxContent>
-                            <w:p>
-                              <w:pPr>
-                                <w:pStyle w:val="Descripcin"/>
-                                <w:jc w:val="center"/>
-                              </w:pPr>
-                              <w:r>
-                                <w:t xml:space="preserve">Figura </w:t>
-                              </w:r>
-                              <w:r>
-                                <w:fldChar w:fldCharType="begin"/>
-                              </w:r>
-                              <w:r>
-                                <w:instrText xml:space="preserve"> SEQ Figura \* ARABIC </w:instrText>
-                              </w:r>
-                              <w:r>
-                                <w:fldChar w:fldCharType="separate"/>
-                              </w:r>
-                              <w:r>
-                                <w:rPr>
-                                  <w:noProof/>
-                                </w:rPr>
-                                <w:t>8</w:t>
-                              </w:r>
-                              <w:r>
-                                <w:fldChar w:fldCharType="end"/>
-                              </w:r>
-                              <w:r>
-                                <w:t>. Resultado de la ejecución</w:t>
-                              </w:r>
-                            </w:p>
-                          </w:txbxContent>
-                        </wps:txbx>
-                        <wps:bodyPr rot="0" spcFirstLastPara="0" vertOverflow="overflow" horzOverflow="overflow" vert="horz" wrap="square" lIns="0" tIns="0" rIns="0" bIns="0" numCol="1" spcCol="0" rtlCol="0" fromWordArt="0" anchor="t" anchorCtr="0" forceAA="0" compatLnSpc="1">
-                          <a:prstTxWarp prst="textNoShape">
-                            <a:avLst/>
-                          </a:prstTxWarp>
-                          <a:spAutoFit/>
-                        </wps:bodyPr>
-                      </wps:wsp>
-                    </wpg:wgp>
-                  </a:graphicData>
-                </a:graphic>
-              </wp:anchor>
-            </w:drawing>
-          </mc:Choice>
-          <mc:Fallback>
-            <w:pict>
-              <v:group w14:anchorId="40E65D3E" id="Grupo 8" o:spid="_x0000_s1047" style="position:absolute;left:0;text-align:left;margin-left:78.3pt;margin-top:18.9pt;width:342pt;height:154.05pt;z-index:251677696" coordsize="43434,19564" o:gfxdata="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">
-                <v:shape id="Imagen 1" o:spid="_x0000_s1048" type="#_x0000_t75" alt="Texto&#10;&#10;Descripción generada automáticamente" style="position:absolute;width:43434;height:15716;visibility:visible;mso-wrap-style:square" o:gfxdata="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">
-                  <v:imagedata r:id="rId24" o:title="Texto&#10;&#10;Descripción generada automáticamente"/>
-                </v:shape>
-                <v:shape id="Cuadro de texto 1" o:spid="_x0000_s1049" type="#_x0000_t202" style="position:absolute;top:16287;width:43434;height:3277;visibility:visible;mso-wrap-style:square;v-text-anchor:top" o:gfxdata="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" stroked="f">
-                  <v:textbox style="mso-fit-shape-to-text:t" inset="0,0,0,0">
-                    <w:txbxContent>
-                      <w:p>
-                        <w:pPr>
-                          <w:pStyle w:val="Descripcin"/>
-                          <w:jc w:val="center"/>
-                        </w:pPr>
-                        <w:r>
-                          <w:t xml:space="preserve">Figura </w:t>
-                        </w:r>
-                        <w:r>
-                          <w:fldChar w:fldCharType="begin"/>
-                        </w:r>
-                        <w:r>
-                          <w:instrText xml:space="preserve"> SEQ Figura \* ARABIC </w:instrText>
-                        </w:r>
-                        <w:r>
-                          <w:fldChar w:fldCharType="separate"/>
-                        </w:r>
-                        <w:r>
-                          <w:rPr>
-                            <w:noProof/>
-                          </w:rPr>
-                          <w:t>8</w:t>
-                        </w:r>
-                        <w:r>
-                          <w:fldChar w:fldCharType="end"/>
-                        </w:r>
-                        <w:r>
-                          <w:t>. Resultado de la ejecución</w:t>
-                        </w:r>
-                      </w:p>
-                    </w:txbxContent>
-                  </v:textbox>
-                </v:shape>
-                <w10:wrap type="topAndBottom"/>
-              </v:group>
-            </w:pict>
-          </mc:Fallback>
-        </mc:AlternateContent>
-      </w:r>
-    </w:p>
-    <w:p/>
-    <w:p/>
-    <w:p/>
-    <w:p/>
-    <w:p/>
-    <w:p/>
-    <w:p/>
-    <w:p>
-      <w:pPr>
-        <w:pStyle w:val="Ttulo3"/>
-      </w:pPr>
-      <w:r>
-        <w:rPr>
-          <w:noProof/>
-        </w:rPr>
-        <w:lastRenderedPageBreak/>
-        <mc:AlternateContent>
-          <mc:Choice Requires="wpg">
-            <w:drawing>
-              <wp:anchor distT="0" distB="0" distL="114300" distR="114300" simplePos="0" relativeHeight="251681792" behindDoc="0" locked="0" layoutInCell="1" allowOverlap="1" wp14:anchorId="20B184EF" wp14:editId="434F9061">
-                <wp:simplePos x="0" y="0"/>
-                <wp:positionH relativeFrom="column">
-                  <wp:posOffset>3810</wp:posOffset>
-                </wp:positionH>
-                <wp:positionV relativeFrom="paragraph">
-                  <wp:posOffset>337185</wp:posOffset>
-                </wp:positionV>
-                <wp:extent cx="6332220" cy="4518660"/>
-                <wp:effectExtent l="0" t="0" r="0" b="0"/>
-                <wp:wrapTopAndBottom/>
-                <wp:docPr id="1636686836" name="Grupo 9"/>
-                <wp:cNvGraphicFramePr/>
-                <a:graphic xmlns:a="http://schemas.openxmlformats.org/drawingml/2006/main">
-                  <a:graphicData uri="http://schemas.microsoft.com/office/word/2010/wordprocessingGroup">
-                    <wpg:wgp>
-                      <wpg:cNvGrpSpPr/>
-                      <wpg:grpSpPr>
-                        <a:xfrm>
-                          <a:off x="0" y="0"/>
-                          <a:ext cx="6332220" cy="4518660"/>
-                          <a:chOff x="0" y="0"/>
-                          <a:chExt cx="6332220" cy="4518660"/>
-                        </a:xfrm>
-                      </wpg:grpSpPr>
-                      <pic:pic xmlns:pic="http://schemas.openxmlformats.org/drawingml/2006/picture">
-                        <pic:nvPicPr>
-                          <pic:cNvPr id="2146326661" name="Imagen 1" descr="Texto&#10;&#10;Descripción generada automáticamente"/>
-                          <pic:cNvPicPr>
-                            <a:picLocks noChangeAspect="1"/>
-                          </pic:cNvPicPr>
-                        </pic:nvPicPr>
-                        <pic:blipFill>
-                          <a:blip r:embed="rId25">
-                            <a:extLst>
-                              <a:ext uri="{28A0092B-C50C-407E-A947-70E740481C1C}">
-                                <a14:useLocalDpi xmlns:a14="http://schemas.microsoft.com/office/drawing/2010/main" val="0"/>
-                              </a:ext>
-                            </a:extLst>
-                          </a:blip>
-                          <a:stretch>
-                            <a:fillRect/>
-                          </a:stretch>
-                        </pic:blipFill>
-                        <pic:spPr>
-                          <a:xfrm>
-                            <a:off x="0" y="0"/>
-                            <a:ext cx="6332220" cy="4130675"/>
-                          </a:xfrm>
-                          <a:prstGeom prst="rect">
-                            <a:avLst/>
-                          </a:prstGeom>
-                        </pic:spPr>
-                      </pic:pic>
-                      <wps:wsp>
-                        <wps:cNvPr id="407837000" name="Cuadro de texto 1"/>
-                        <wps:cNvSpPr txBox="1"/>
-                        <wps:spPr>
-                          <a:xfrm>
-                            <a:off x="0" y="4191000"/>
-                            <a:ext cx="6332220" cy="327660"/>
-                          </a:xfrm>
-                          <a:prstGeom prst="rect">
-                            <a:avLst/>
-                          </a:prstGeom>
-                          <a:solidFill>
-                            <a:prstClr val="white"/>
-                          </a:solidFill>
-                          <a:ln>
-                            <a:noFill/>
-                          </a:ln>
-                        </wps:spPr>
-                        <wps:txbx>
-                          <w:txbxContent>
-                            <w:p>
-                              <w:pPr>
-                                <w:pStyle w:val="Descripcin"/>
-                                <w:jc w:val="center"/>
-                                <w:rPr>
-                                  <w:rFonts w:asciiTheme="majorHAnsi" w:hAnsiTheme="majorHAnsi" w:cs="Mangal"/>
-                                  <w:color w:val="1F3763" w:themeColor="accent1" w:themeShade="7F"/>
-                                  <w:szCs w:val="21"/>
-                                </w:rPr>
-                              </w:pPr>
-                              <w:r>
-                                <w:t xml:space="preserve">Figura </w:t>
-                              </w:r>
-                              <w:r>
-                                <w:fldChar w:fldCharType="begin"/>
-                              </w:r>
-                              <w:r>
-                                <w:instrText xml:space="preserve"> SEQ Figura \* ARABIC </w:instrText>
-                              </w:r>
-                              <w:r>
-                                <w:fldChar w:fldCharType="separate"/>
-                              </w:r>
-                              <w:r>
-                                <w:rPr>
-                                  <w:noProof/>
-                                </w:rPr>
-                                <w:t>9</w:t>
-                              </w:r>
-                              <w:r>
-                                <w:fldChar w:fldCharType="end"/>
-                              </w:r>
-                              <w:r>
-                                <w:t>. Código en el IDE</w:t>
-                              </w:r>
-                            </w:p>
-                          </w:txbxContent>
-                        </wps:txbx>
-                        <wps:bodyPr rot="0" spcFirstLastPara="0" vertOverflow="overflow" horzOverflow="overflow" vert="horz" wrap="square" lIns="0" tIns="0" rIns="0" bIns="0" numCol="1" spcCol="0" rtlCol="0" fromWordArt="0" anchor="t" anchorCtr="0" forceAA="0" compatLnSpc="1">
-                          <a:prstTxWarp prst="textNoShape">
-                            <a:avLst/>
-                          </a:prstTxWarp>
-                          <a:spAutoFit/>
-                        </wps:bodyPr>
-                      </wps:wsp>
-                    </wpg:wgp>
-                  </a:graphicData>
-                </a:graphic>
-              </wp:anchor>
-            </w:drawing>
-          </mc:Choice>
-          <mc:Fallback>
-            <w:pict>
-              <v:group w14:anchorId="20B184EF" id="Grupo 9" o:spid="_x0000_s1050" style="position:absolute;left:0;text-align:left;margin-left:.3pt;margin-top:26.55pt;width:498.6pt;height:355.8pt;z-index:251681792" coordsize="63322,45186" o:gfxdata="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">
-                <v:shape id="Imagen 1" o:spid="_x0000_s1051" type="#_x0000_t75" alt="Texto&#10;&#10;Descripción generada automáticamente" style="position:absolute;width:63322;height:41306;visibility:visible;mso-wrap-style:square" o:gfxdata="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">
-                  <v:imagedata r:id="rId26" o:title="Texto&#10;&#10;Descripción generada automáticamente"/>
-                </v:shape>
-                <v:shape id="Cuadro de texto 1" o:spid="_x0000_s1052" type="#_x0000_t202" style="position:absolute;top:41910;width:63322;height:3276;visibility:visible;mso-wrap-style:square;v-text-anchor:top" o:gfxdata="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" stroked="f">
-                  <v:textbox style="mso-fit-shape-to-text:t" inset="0,0,0,0">
-                    <w:txbxContent>
-                      <w:p>
-                        <w:pPr>
-                          <w:pStyle w:val="Descripcin"/>
-                          <w:jc w:val="center"/>
-                          <w:rPr>
-                            <w:rFonts w:asciiTheme="majorHAnsi" w:hAnsiTheme="majorHAnsi" w:cs="Mangal"/>
-                            <w:color w:val="1F3763" w:themeColor="accent1" w:themeShade="7F"/>
-                            <w:szCs w:val="21"/>
-                          </w:rPr>
-                        </w:pPr>
-                        <w:r>
-                          <w:t xml:space="preserve">Figura </w:t>
-                        </w:r>
-                        <w:r>
-                          <w:fldChar w:fldCharType="begin"/>
-                        </w:r>
-                        <w:r>
-                          <w:instrText xml:space="preserve"> SEQ Figura \* ARABIC </w:instrText>
-                        </w:r>
-                        <w:r>
-                          <w:fldChar w:fldCharType="separate"/>
-                        </w:r>
-                        <w:r>
-                          <w:rPr>
-                            <w:noProof/>
-                          </w:rPr>
-                          <w:t>9</w:t>
-                        </w:r>
-                        <w:r>
-                          <w:fldChar w:fldCharType="end"/>
-                        </w:r>
-                        <w:r>
-                          <w:t>. Código en el IDE</w:t>
-                        </w:r>
-                      </w:p>
-                    </w:txbxContent>
-                  </v:textbox>
-                </v:shape>
-                <w10:wrap type="topAndBottom"/>
-              </v:group>
-            </w:pict>
-          </mc:Fallback>
-        </mc:AlternateContent>
-      </w:r>
-      <w:r>
-        <w:t>Números racionales</w:t>
-      </w:r>
-    </w:p>
-    <w:p/>
-    <w:p>
-      <w:r>
-        <w:rPr>
-          <w:noProof/>
-        </w:rPr>
-        <mc:AlternateContent>
-          <mc:Choice Requires="wpg">
-            <w:drawing>
-              <wp:anchor distT="0" distB="0" distL="114300" distR="114300" simplePos="0" relativeHeight="251685888" behindDoc="0" locked="0" layoutInCell="1" allowOverlap="1" wp14:anchorId="0032D8EF" wp14:editId="5E62AD3B">
-                <wp:simplePos x="0" y="0"/>
-                <wp:positionH relativeFrom="margin">
-                  <wp:align>center</wp:align>
-                </wp:positionH>
-                <wp:positionV relativeFrom="paragraph">
-                  <wp:posOffset>262890</wp:posOffset>
-                </wp:positionV>
-                <wp:extent cx="4057650" cy="2413635"/>
-                <wp:effectExtent l="0" t="0" r="0" b="5715"/>
-                <wp:wrapTopAndBottom/>
-                <wp:docPr id="1663770781" name="Grupo 10"/>
-                <wp:cNvGraphicFramePr/>
-                <a:graphic xmlns:a="http://schemas.openxmlformats.org/drawingml/2006/main">
-                  <a:graphicData uri="http://schemas.microsoft.com/office/word/2010/wordprocessingGroup">
-                    <wpg:wgp>
-                      <wpg:cNvGrpSpPr/>
-                      <wpg:grpSpPr>
-                        <a:xfrm>
-                          <a:off x="0" y="0"/>
-                          <a:ext cx="4057650" cy="2413635"/>
-                          <a:chOff x="0" y="0"/>
-                          <a:chExt cx="4057650" cy="2413635"/>
-                        </a:xfrm>
-                      </wpg:grpSpPr>
-                      <pic:pic xmlns:pic="http://schemas.openxmlformats.org/drawingml/2006/picture">
-                        <pic:nvPicPr>
-                          <pic:cNvPr id="1495430584" name="Imagen 1" descr="Texto&#10;&#10;Descripción generada automáticamente"/>
-                          <pic:cNvPicPr>
-                            <a:picLocks noChangeAspect="1"/>
-                          </pic:cNvPicPr>
-                        </pic:nvPicPr>
-                        <pic:blipFill>
-                          <a:blip r:embed="rId27">
-                            <a:extLst>
-                              <a:ext uri="{28A0092B-C50C-407E-A947-70E740481C1C}">
-                                <a14:useLocalDpi xmlns:a14="http://schemas.microsoft.com/office/drawing/2010/main" val="0"/>
-                              </a:ext>
-                            </a:extLst>
-                          </a:blip>
-                          <a:stretch>
-                            <a:fillRect/>
-                          </a:stretch>
-                        </pic:blipFill>
-                        <pic:spPr>
-                          <a:xfrm>
-                            <a:off x="0" y="0"/>
-                            <a:ext cx="4057650" cy="2032635"/>
-                          </a:xfrm>
-                          <a:prstGeom prst="rect">
-                            <a:avLst/>
-                          </a:prstGeom>
-                        </pic:spPr>
-                      </pic:pic>
-                      <wps:wsp>
-                        <wps:cNvPr id="765856216" name="Cuadro de texto 1"/>
-                        <wps:cNvSpPr txBox="1"/>
-                        <wps:spPr>
-                          <a:xfrm>
-                            <a:off x="0" y="2085975"/>
-                            <a:ext cx="4057650" cy="327660"/>
-                          </a:xfrm>
-                          <a:prstGeom prst="rect">
-                            <a:avLst/>
-                          </a:prstGeom>
-                          <a:solidFill>
-                            <a:prstClr val="white"/>
-                          </a:solidFill>
-                          <a:ln>
-                            <a:noFill/>
-                          </a:ln>
-                        </wps:spPr>
-                        <wps:txbx>
-                          <w:txbxContent>
-                            <w:p>
-                              <w:pPr>
-                                <w:pStyle w:val="Descripcin"/>
-                                <w:jc w:val="center"/>
-                              </w:pPr>
-                              <w:r>
-                                <w:t xml:space="preserve">Figura </w:t>
-                              </w:r>
-                              <w:r>
-                                <w:fldChar w:fldCharType="begin"/>
-                              </w:r>
-                              <w:r>
-                                <w:instrText xml:space="preserve"> SEQ Figura \* ARABIC </w:instrText>
-                              </w:r>
-                              <w:r>
-                                <w:fldChar w:fldCharType="separate"/>
-                              </w:r>
-                              <w:r>
-                                <w:rPr>
-                                  <w:noProof/>
-                                </w:rPr>
-                                <w:t>10</w:t>
-                              </w:r>
-                              <w:r>
-                                <w:fldChar w:fldCharType="end"/>
-                              </w:r>
-                              <w:r>
-                                <w:t>. Resultado de la ejecución</w:t>
-                              </w:r>
-                            </w:p>
-                          </w:txbxContent>
-                        </wps:txbx>
-                        <wps:bodyPr rot="0" spcFirstLastPara="0" vertOverflow="overflow" horzOverflow="overflow" vert="horz" wrap="square" lIns="0" tIns="0" rIns="0" bIns="0" numCol="1" spcCol="0" rtlCol="0" fromWordArt="0" anchor="t" anchorCtr="0" forceAA="0" compatLnSpc="1">
-                          <a:prstTxWarp prst="textNoShape">
-                            <a:avLst/>
-                          </a:prstTxWarp>
-                          <a:spAutoFit/>
-                        </wps:bodyPr>
-                      </wps:wsp>
-                    </wpg:wgp>
-                  </a:graphicData>
-                </a:graphic>
-              </wp:anchor>
-            </w:drawing>
-          </mc:Choice>
-          <mc:Fallback>
-            <w:pict>
-              <v:group w14:anchorId="0032D8EF" id="Grupo 10" o:spid="_x0000_s1053" style="position:absolute;left:0;text-align:left;margin-left:0;margin-top:20.7pt;width:319.5pt;height:190.05pt;z-index:251685888;mso-position-horizontal:center;mso-position-horizontal-relative:margin" coordsize="40576,24136" o:gfxdata="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">
-                <v:shape id="Imagen 1" o:spid="_x0000_s1054" type="#_x0000_t75" alt="Texto&#10;&#10;Descripción generada automáticamente" style="position:absolute;width:40576;height:20326;visibility:visible;mso-wrap-style:square" o:gfxdata="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">
-                  <v:imagedata r:id="rId28" o:title="Texto&#10;&#10;Descripción generada automáticamente"/>
-                </v:shape>
-                <v:shape id="Cuadro de texto 1" o:spid="_x0000_s1055" type="#_x0000_t202" style="position:absolute;top:20859;width:40576;height:3277;visibility:visible;mso-wrap-style:square;v-text-anchor:top" o:gfxdata="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" stroked="f">
-                  <v:textbox style="mso-fit-shape-to-text:t" inset="0,0,0,0">
-                    <w:txbxContent>
-                      <w:p>
-                        <w:pPr>
-                          <w:pStyle w:val="Descripcin"/>
-                          <w:jc w:val="center"/>
-                        </w:pPr>
-                        <w:r>
-                          <w:t xml:space="preserve">Figura </w:t>
-                        </w:r>
-                        <w:r>
-                          <w:fldChar w:fldCharType="begin"/>
-                        </w:r>
-                        <w:r>
-                          <w:instrText xml:space="preserve"> SEQ Figura \* ARABIC </w:instrText>
-                        </w:r>
-                        <w:r>
-                          <w:fldChar w:fldCharType="separate"/>
-                        </w:r>
-                        <w:r>
-                          <w:rPr>
-                            <w:noProof/>
-                          </w:rPr>
-                          <w:t>10</w:t>
-                        </w:r>
-                        <w:r>
-                          <w:fldChar w:fldCharType="end"/>
-                        </w:r>
-                        <w:r>
-                          <w:t>. Resultado de la ejecución</w:t>
-                        </w:r>
-                      </w:p>
-                    </w:txbxContent>
-                  </v:textbox>
-                </v:shape>
-                <w10:wrap type="topAndBottom" anchorx="margin"/>
-              </v:group>
-            </w:pict>
-          </mc:Fallback>
-        </mc:AlternateContent>
-      </w:r>
-    </w:p>
-    <w:p/>
-    <w:p/>
-    <w:p/>
-    <w:p/>
-    <w:p>
-      <w:pPr>
-        <w:pStyle w:val="Ttulo1"/>
-      </w:pPr>
-      <w:r>
-        <w:rPr>
-          <w:noProof/>
-        </w:rPr>
-        <w:lastRenderedPageBreak/>
-        <mc:AlternateContent>
-          <mc:Choice Requires="wpg">
-            <w:drawing>
-              <wp:anchor distT="0" distB="0" distL="114300" distR="114300" simplePos="0" relativeHeight="251689984" behindDoc="0" locked="0" layoutInCell="1" allowOverlap="1" wp14:anchorId="5040B281" wp14:editId="0A9CA207">
-                <wp:simplePos x="0" y="0"/>
-                <wp:positionH relativeFrom="column">
-                  <wp:posOffset>51435</wp:posOffset>
-                </wp:positionH>
-                <wp:positionV relativeFrom="paragraph">
-                  <wp:posOffset>413385</wp:posOffset>
-                </wp:positionV>
-                <wp:extent cx="6332220" cy="5556885"/>
-                <wp:effectExtent l="0" t="0" r="0" b="5715"/>
-                <wp:wrapTopAndBottom/>
-                <wp:docPr id="1795666185" name="Grupo 11"/>
-                <wp:cNvGraphicFramePr/>
-                <a:graphic xmlns:a="http://schemas.openxmlformats.org/drawingml/2006/main">
-                  <a:graphicData uri="http://schemas.microsoft.com/office/word/2010/wordprocessingGroup">
-                    <wpg:wgp>
-                      <wpg:cNvGrpSpPr/>
-                      <wpg:grpSpPr>
-                        <a:xfrm>
-                          <a:off x="0" y="0"/>
-                          <a:ext cx="6332220" cy="5556885"/>
-                          <a:chOff x="0" y="0"/>
-                          <a:chExt cx="6332220" cy="5556885"/>
-                        </a:xfrm>
-                      </wpg:grpSpPr>
-                      <pic:pic xmlns:pic="http://schemas.openxmlformats.org/drawingml/2006/picture">
-                        <pic:nvPicPr>
-                          <pic:cNvPr id="836910778" name="Imagen 1" descr="Texto&#10;&#10;Descripción generada automáticamente"/>
-                          <pic:cNvPicPr>
-                            <a:picLocks noChangeAspect="1"/>
-                          </pic:cNvPicPr>
-                        </pic:nvPicPr>
-                        <pic:blipFill>
-                          <a:blip r:embed="rId29">
-                            <a:extLst>
-                              <a:ext uri="{28A0092B-C50C-407E-A947-70E740481C1C}">
-                                <a14:useLocalDpi xmlns:a14="http://schemas.microsoft.com/office/drawing/2010/main" val="0"/>
-                              </a:ext>
-                            </a:extLst>
-                          </a:blip>
-                          <a:stretch>
-                            <a:fillRect/>
-                          </a:stretch>
-                        </pic:blipFill>
-                        <pic:spPr>
-                          <a:xfrm>
-                            <a:off x="0" y="0"/>
-                            <a:ext cx="6332220" cy="5172075"/>
-                          </a:xfrm>
-                          <a:prstGeom prst="rect">
-                            <a:avLst/>
-                          </a:prstGeom>
-                        </pic:spPr>
-                      </pic:pic>
-                      <wps:wsp>
-                        <wps:cNvPr id="542550058" name="Cuadro de texto 1"/>
-                        <wps:cNvSpPr txBox="1"/>
-                        <wps:spPr>
-                          <a:xfrm>
-                            <a:off x="0" y="5229225"/>
-                            <a:ext cx="6332220" cy="327660"/>
+                            <a:off x="0" y="1914525"/>
+                            <a:ext cx="5810885" cy="327660"/>
                           </a:xfrm>
                           <a:prstGeom prst="rect">
                             <a:avLst/>
@@ -2387,6 +2000,7 @@
                                   <w:bCs/>
                                   <w:sz w:val="36"/>
                                   <w:szCs w:val="36"/>
+                                  <w:lang w:val="es-ES"/>
                                 </w:rPr>
                               </w:pPr>
                               <w:r>
@@ -2405,14 +2019,19 @@
                                 <w:rPr>
                                   <w:noProof/>
                                 </w:rPr>
-                                <w:t>11</w:t>
+                                <w:t>8</w:t>
                               </w:r>
                               <w:r>
                                 <w:fldChar w:fldCharType="end"/>
                               </w:r>
                               <w:r>
-                                <w:t>. Código en el IDE</w:t>
-                              </w:r>
+                                <w:t xml:space="preserve">. Método </w:t>
+                              </w:r>
+                              <w:proofErr w:type="spellStart"/>
+                              <w:r>
+                                <w:t>main</w:t>
+                              </w:r>
+                              <w:proofErr w:type="spellEnd"/>
                             </w:p>
                           </w:txbxContent>
                         </wps:txbx>
@@ -2431,11 +2050,11 @@
           </mc:Choice>
           <mc:Fallback>
             <w:pict>
-              <v:group w14:anchorId="5040B281" id="Grupo 11" o:spid="_x0000_s1056" style="position:absolute;margin-left:4.05pt;margin-top:32.55pt;width:498.6pt;height:437.55pt;z-index:251689984" coordsize="63322,55568" o:gfxdata="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">
-                <v:shape id="Imagen 1" o:spid="_x0000_s1057" type="#_x0000_t75" alt="Texto&#10;&#10;Descripción generada automáticamente" style="position:absolute;width:63322;height:51720;visibility:visible;mso-wrap-style:square" o:gfxdata="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">
-                  <v:imagedata r:id="rId30" o:title="Texto&#10;&#10;Descripción generada automáticamente"/>
+              <v:group w14:anchorId="24CF06EF" id="Grupo 8" o:spid="_x0000_s1047" style="position:absolute;margin-left:20.55pt;margin-top:32.55pt;width:457.55pt;height:176.55pt;z-index:251681792" coordsize="58108,22421" o:gfxdata="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">
+                <v:shape id="Imagen 1" o:spid="_x0000_s1048" type="#_x0000_t75" alt="Texto&#10;&#10;Descripción generada automáticamente" style="position:absolute;width:58108;height:18573;visibility:visible;mso-wrap-style:square" o:gfxdata="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">
+                  <v:imagedata r:id="rId24" o:title="Texto&#10;&#10;Descripción generada automáticamente"/>
                 </v:shape>
-                <v:shape id="Cuadro de texto 1" o:spid="_x0000_s1058" type="#_x0000_t202" style="position:absolute;top:52292;width:63322;height:3276;visibility:visible;mso-wrap-style:square;v-text-anchor:top" o:gfxdata="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" stroked="f">
+                <v:shape id="Cuadro de texto 1" o:spid="_x0000_s1049" type="#_x0000_t202" style="position:absolute;top:19145;width:58108;height:3276;visibility:visible;mso-wrap-style:square;v-text-anchor:top" o:gfxdata="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" stroked="f">
                   <v:textbox style="mso-fit-shape-to-text:t" inset="0,0,0,0">
                     <w:txbxContent>
                       <w:p>
@@ -2448,6 +2067,7 @@
                             <w:bCs/>
                             <w:sz w:val="36"/>
                             <w:szCs w:val="36"/>
+                            <w:lang w:val="es-ES"/>
                           </w:rPr>
                         </w:pPr>
                         <w:r>
@@ -2466,14 +2086,19 @@
                           <w:rPr>
                             <w:noProof/>
                           </w:rPr>
-                          <w:t>11</w:t>
+                          <w:t>8</w:t>
                         </w:r>
                         <w:r>
                           <w:fldChar w:fldCharType="end"/>
                         </w:r>
                         <w:r>
-                          <w:t>. Código en el IDE</w:t>
-                        </w:r>
+                          <w:t xml:space="preserve">. Método </w:t>
+                        </w:r>
+                        <w:proofErr w:type="spellStart"/>
+                        <w:r>
+                          <w:t>main</w:t>
+                        </w:r>
+                        <w:proofErr w:type="spellEnd"/>
                       </w:p>
                     </w:txbxContent>
                   </v:textbox>
@@ -2485,32 +2110,44 @@
         </mc:AlternateContent>
       </w:r>
       <w:r>
-        <w:t>Parte 2</w:t>
+        <w:t>Búsqueda</w:t>
       </w:r>
     </w:p>
     <w:p>
       <w:pPr>
         <w:pStyle w:val="Textbody"/>
+        <w:rPr>
+          <w:lang w:val="es-ES" w:eastAsia="es-MX" w:bidi="ar-SA"/>
+        </w:rPr>
+      </w:pPr>
+    </w:p>
+    <w:p>
+      <w:pPr>
+        <w:pStyle w:val="Textbody"/>
+        <w:rPr>
+          <w:lang w:val="es-ES" w:eastAsia="es-MX" w:bidi="ar-SA"/>
+        </w:rPr>
       </w:pPr>
       <w:r>
         <w:rPr>
           <w:noProof/>
+          <w:lang w:val="es-ES" w:eastAsia="es-MX" w:bidi="ar-SA"/>
         </w:rPr>
         <mc:AlternateContent>
           <mc:Choice Requires="wpg">
             <w:drawing>
-              <wp:anchor distT="0" distB="0" distL="114300" distR="114300" simplePos="0" relativeHeight="251694080" behindDoc="0" locked="0" layoutInCell="1" allowOverlap="1" wp14:anchorId="2285FCC8" wp14:editId="0E083928">
+              <wp:anchor distT="0" distB="0" distL="114300" distR="114300" simplePos="0" relativeHeight="251685888" behindDoc="0" locked="0" layoutInCell="1" allowOverlap="1" wp14:anchorId="7803A70C" wp14:editId="1F569F17">
                 <wp:simplePos x="0" y="0"/>
                 <wp:positionH relativeFrom="column">
-                  <wp:posOffset>1756410</wp:posOffset>
+                  <wp:posOffset>3810</wp:posOffset>
                 </wp:positionH>
                 <wp:positionV relativeFrom="paragraph">
-                  <wp:posOffset>6065520</wp:posOffset>
+                  <wp:posOffset>290830</wp:posOffset>
                 </wp:positionV>
-                <wp:extent cx="2809875" cy="1232535"/>
-                <wp:effectExtent l="0" t="0" r="9525" b="5715"/>
+                <wp:extent cx="6332220" cy="2404110"/>
+                <wp:effectExtent l="0" t="0" r="0" b="0"/>
                 <wp:wrapTopAndBottom/>
-                <wp:docPr id="64301768" name="Grupo 12"/>
+                <wp:docPr id="209326639" name="Grupo 9"/>
                 <wp:cNvGraphicFramePr/>
                 <a:graphic xmlns:a="http://schemas.openxmlformats.org/drawingml/2006/main">
                   <a:graphicData uri="http://schemas.microsoft.com/office/word/2010/wordprocessingGroup">
@@ -2519,20 +2156,20 @@
                       <wpg:grpSpPr>
                         <a:xfrm>
                           <a:off x="0" y="0"/>
-                          <a:ext cx="2809875" cy="1232535"/>
+                          <a:ext cx="6332220" cy="2404110"/>
                           <a:chOff x="0" y="0"/>
-                          <a:chExt cx="2809875" cy="1232535"/>
+                          <a:chExt cx="6332220" cy="2404110"/>
                         </a:xfrm>
                       </wpg:grpSpPr>
                       <pic:pic xmlns:pic="http://schemas.openxmlformats.org/drawingml/2006/picture">
                         <pic:nvPicPr>
-                          <pic:cNvPr id="1704162963" name="Imagen 1" descr="Texto&#10;&#10;Descripción generada automáticamente"/>
+                          <pic:cNvPr id="1312508960" name="Imagen 1" descr="Texto&#10;&#10;Descripción generada automáticamente"/>
                           <pic:cNvPicPr>
                             <a:picLocks noChangeAspect="1"/>
                           </pic:cNvPicPr>
                         </pic:nvPicPr>
                         <pic:blipFill>
-                          <a:blip r:embed="rId31">
+                          <a:blip r:embed="rId25">
                             <a:extLst>
                               <a:ext uri="{28A0092B-C50C-407E-A947-70E740481C1C}">
                                 <a14:useLocalDpi xmlns:a14="http://schemas.microsoft.com/office/drawing/2010/main" val="0"/>
@@ -2546,7 +2183,7 @@
                         <pic:spPr>
                           <a:xfrm>
                             <a:off x="0" y="0"/>
-                            <a:ext cx="2809875" cy="847725"/>
+                            <a:ext cx="6332220" cy="2018665"/>
                           </a:xfrm>
                           <a:prstGeom prst="rect">
                             <a:avLst/>
@@ -2554,12 +2191,12 @@
                         </pic:spPr>
                       </pic:pic>
                       <wps:wsp>
-                        <wps:cNvPr id="796119664" name="Cuadro de texto 1"/>
+                        <wps:cNvPr id="1710786382" name="Cuadro de texto 1"/>
                         <wps:cNvSpPr txBox="1"/>
                         <wps:spPr>
                           <a:xfrm>
-                            <a:off x="0" y="904875"/>
-                            <a:ext cx="2809875" cy="327660"/>
+                            <a:off x="0" y="2076450"/>
+                            <a:ext cx="6332220" cy="327660"/>
                           </a:xfrm>
                           <a:prstGeom prst="rect">
                             <a:avLst/>
@@ -2577,6 +2214,9 @@
                               <w:pPr>
                                 <w:pStyle w:val="Descripcin"/>
                                 <w:jc w:val="center"/>
+                                <w:rPr>
+                                  <w:lang w:val="es-ES"/>
+                                </w:rPr>
                               </w:pPr>
                               <w:r>
                                 <w:t xml:space="preserve">Figura </w:t>
@@ -2594,13 +2234,13 @@
                                 <w:rPr>
                                   <w:noProof/>
                                 </w:rPr>
-                                <w:t>12</w:t>
+                                <w:t>9</w:t>
                               </w:r>
                               <w:r>
                                 <w:fldChar w:fldCharType="end"/>
                               </w:r>
                               <w:r>
-                                <w:t>. Resultado de la ejecución</w:t>
+                                <w:t>. Implementación de la búsqueda</w:t>
                               </w:r>
                             </w:p>
                           </w:txbxContent>
@@ -2620,17 +2260,20 @@
           </mc:Choice>
           <mc:Fallback>
             <w:pict>
-              <v:group w14:anchorId="2285FCC8" id="Grupo 12" o:spid="_x0000_s1059" style="position:absolute;margin-left:138.3pt;margin-top:477.6pt;width:221.25pt;height:97.05pt;z-index:251694080" coordsize="28098,12325" o:gfxdata="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">
-                <v:shape id="Imagen 1" o:spid="_x0000_s1060" type="#_x0000_t75" alt="Texto&#10;&#10;Descripción generada automáticamente" style="position:absolute;width:28098;height:8477;visibility:visible;mso-wrap-style:square" o:gfxdata="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">
-                  <v:imagedata r:id="rId32" o:title="Texto&#10;&#10;Descripción generada automáticamente"/>
+              <v:group w14:anchorId="7803A70C" id="Grupo 9" o:spid="_x0000_s1050" style="position:absolute;margin-left:.3pt;margin-top:22.9pt;width:498.6pt;height:189.3pt;z-index:251685888" coordsize="63322,24041" o:gfxdata="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">
+                <v:shape id="Imagen 1" o:spid="_x0000_s1051" type="#_x0000_t75" alt="Texto&#10;&#10;Descripción generada automáticamente" style="position:absolute;width:63322;height:20186;visibility:visible;mso-wrap-style:square" o:gfxdata="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">
+                  <v:imagedata r:id="rId26" o:title="Texto&#10;&#10;Descripción generada automáticamente"/>
                 </v:shape>
-                <v:shape id="Cuadro de texto 1" o:spid="_x0000_s1061" type="#_x0000_t202" style="position:absolute;top:9048;width:28098;height:3277;visibility:visible;mso-wrap-style:square;v-text-anchor:top" o:gfxdata="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" stroked="f">
+                <v:shape id="Cuadro de texto 1" o:spid="_x0000_s1052" type="#_x0000_t202" style="position:absolute;top:20764;width:63322;height:3277;visibility:visible;mso-wrap-style:square;v-text-anchor:top" o:gfxdata="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" stroked="f">
                   <v:textbox style="mso-fit-shape-to-text:t" inset="0,0,0,0">
                     <w:txbxContent>
                       <w:p>
                         <w:pPr>
                           <w:pStyle w:val="Descripcin"/>
                           <w:jc w:val="center"/>
+                          <w:rPr>
+                            <w:lang w:val="es-ES"/>
+                          </w:rPr>
                         </w:pPr>
                         <w:r>
                           <w:t xml:space="preserve">Figura </w:t>
@@ -2648,13 +2291,13 @@
                           <w:rPr>
                             <w:noProof/>
                           </w:rPr>
-                          <w:t>12</w:t>
+                          <w:t>9</w:t>
                         </w:r>
                         <w:r>
                           <w:fldChar w:fldCharType="end"/>
                         </w:r>
                         <w:r>
-                          <w:t>. Resultado de la ejecución</w:t>
+                          <w:t>. Implementación de la búsqueda</w:t>
                         </w:r>
                       </w:p>
                     </w:txbxContent>
@@ -2670,10 +2313,13 @@
     <w:p>
       <w:pPr>
         <w:pStyle w:val="Textbody"/>
+        <w:rPr>
+          <w:lang w:val="es-ES" w:eastAsia="es-MX" w:bidi="ar-SA"/>
+        </w:rPr>
       </w:pPr>
     </w:p>
     <w:sectPr>
-      <w:footerReference w:type="default" r:id="rId33"/>
+      <w:footerReference w:type="default" r:id="rId27"/>
       <w:type w:val="continuous"/>
       <w:pgSz w:w="12240" w:h="15840"/>
       <w:pgMar w:top="1134" w:right="1134" w:bottom="1134" w:left="1134" w:header="720" w:footer="720" w:gutter="0"/>
@@ -5911,7 +5557,7 @@
     <w:autoRedefine/>
     <w:uiPriority w:val="9"/>
     <w:qFormat/>
-    <w:rsid w:val="000225C4"/>
+    <w:rsid w:val="006929D6"/>
     <w:pPr>
       <w:outlineLvl w:val="0"/>
     </w:pPr>
@@ -5920,6 +5566,7 @@
       <w:bCs/>
       <w:sz w:val="36"/>
       <w:szCs w:val="36"/>
+      <w:lang w:val="es-ES" w:eastAsia="es-MX" w:bidi="ar-SA"/>
     </w:rPr>
   </w:style>
   <w:style w:type="paragraph" w:styleId="Ttulo2">
@@ -6203,7 +5850,6 @@
       <w:kern w:val="0"/>
       <w:sz w:val="32"/>
       <w:szCs w:val="32"/>
-      <w:lang w:eastAsia="es-MX" w:bidi="ar-SA"/>
     </w:rPr>
   </w:style>
   <w:style w:type="paragraph" w:styleId="Encabezado">
@@ -6325,13 +5971,14 @@
     <w:basedOn w:val="Fuentedeprrafopredeter"/>
     <w:link w:val="Ttulo1"/>
     <w:uiPriority w:val="9"/>
-    <w:rsid w:val="00DC59B4"/>
+    <w:rsid w:val="006929D6"/>
     <w:rPr>
       <w:rFonts w:ascii="Liberation Sans" w:eastAsia="Microsoft YaHei" w:hAnsi="Liberation Sans"/>
       <w:b/>
       <w:bCs/>
       <w:sz w:val="36"/>
       <w:szCs w:val="36"/>
+      <w:lang w:val="es-ES" w:eastAsia="es-MX" w:bidi="ar-SA"/>
     </w:rPr>
   </w:style>
   <w:style w:type="paragraph" w:styleId="Bibliografa">

</xml_diff>